<commit_message>
Python Fundamentals - Python Syntax and Variable Types
</commit_message>
<xml_diff>
--- a/Codecademy Data Science.docx
+++ b/Codecademy Data Science.docx
@@ -1,7 +1,7 @@
 
 <file path=word/document.xml><?xml version="1.0" encoding="utf-8"?>
 <w:document xmlns:wpc="http://schemas.microsoft.com/office/word/2010/wordprocessingCanvas" xmlns:cx="http://schemas.microsoft.com/office/drawing/2014/chartex" xmlns:cx1="http://schemas.microsoft.com/office/drawing/2015/9/8/chartex" xmlns:cx2="http://schemas.microsoft.com/office/drawing/2015/10/21/chartex" xmlns:cx3="http://schemas.microsoft.com/office/drawing/2016/5/9/chartex" xmlns:cx4="http://schemas.microsoft.com/office/drawing/2016/5/10/chartex" xmlns:cx5="http://schemas.microsoft.com/office/drawing/2016/5/11/chartex" xmlns:cx6="http://schemas.microsoft.com/office/drawing/2016/5/12/chartex" xmlns:cx7="http://schemas.microsoft.com/office/drawing/2016/5/13/chartex" xmlns:cx8="http://schemas.microsoft.com/office/drawing/2016/5/14/chartex" xmlns:mc="http://schemas.openxmlformats.org/markup-compatibility/2006" xmlns:aink="http://schemas.microsoft.com/office/drawing/2016/ink" xmlns:am3d="http://schemas.microsoft.com/office/drawing/2017/model3d" xmlns:o="urn:schemas-microsoft-com:office:office" xmlns:r="http://schemas.openxmlformats.org/officeDocument/2006/relationships" xmlns:m="http://schemas.openxmlformats.org/officeDocument/2006/math" xmlns:v="urn:schemas-microsoft-com:vml" xmlns:wp14="http://schemas.microsoft.com/office/word/2010/wordprocessingDrawing" xmlns:wp="http://schemas.openxmlformats.org/drawingml/2006/wordprocessingDrawing" xmlns:w10="urn:schemas-microsoft-com:office:word" xmlns:w="http://schemas.openxmlformats.org/wordprocessingml/2006/main" xmlns:w14="http://schemas.microsoft.com/office/word/2010/wordml" xmlns:w15="http://schemas.microsoft.com/office/word/2012/wordml" xmlns:w16cex="http://schemas.microsoft.com/office/word/2018/wordml/cex" xmlns:w16cid="http://schemas.microsoft.com/office/word/2016/wordml/cid" xmlns:w16="http://schemas.microsoft.com/office/word/2018/wordml" xmlns:w16sdtdh="http://schemas.microsoft.com/office/word/2020/wordml/sdtdatahash" xmlns:w16se="http://schemas.microsoft.com/office/word/2015/wordml/symex" xmlns:wpg="http://schemas.microsoft.com/office/word/2010/wordprocessingGroup" xmlns:wpi="http://schemas.microsoft.com/office/word/2010/wordprocessingInk" xmlns:wne="http://schemas.microsoft.com/office/word/2006/wordml" xmlns:wps="http://schemas.microsoft.com/office/word/2010/wordprocessingShape" mc:Ignorable="w14 w15 w16se w16cid w16 w16cex w16sdtdh wp14">
-  <w:background w:color="000000" w:themeColor="text1"/>
+  <w:background w:color="404040" w:themeColor="text1" w:themeTint="BF"/>
   <w:body>
     <w:p>
       <w:pPr>
@@ -63,18 +63,8 @@
           <w:sz w:val="48"/>
           <w:szCs w:val="48"/>
         </w:rPr>
-        <w:t>Getting Started with Data Science</w:t>
-      </w:r>
-    </w:p>
-    <w:p>
-      <w:pPr>
-        <w:jc w:val="both"/>
-        <w:rPr>
-          <w:rFonts w:ascii="Consolas" w:hAnsi="Consolas"/>
-          <w:sz w:val="24"/>
-          <w:szCs w:val="24"/>
-        </w:rPr>
-      </w:pPr>
+        <w:t>Python Fundamentals</w:t>
+      </w:r>
     </w:p>
     <w:p>
       <w:pPr>
@@ -83,12 +73,37 @@
           <w:rFonts w:ascii="Consolas" w:hAnsi="Consolas"/>
           <w:b/>
           <w:bCs/>
-          <w:color w:val="01D5FF"/>
-          <w:sz w:val="24"/>
-          <w:szCs w:val="24"/>
-        </w:rPr>
-      </w:pPr>
-      <w:r>
+          <w:color w:val="E2EFD9" w:themeColor="accent6" w:themeTint="33"/>
+          <w:sz w:val="36"/>
+          <w:szCs w:val="36"/>
+        </w:rPr>
+      </w:pPr>
+      <w:r>
+        <w:rPr>
+          <w:rFonts w:ascii="Consolas" w:hAnsi="Consolas"/>
+          <w:b/>
+          <w:bCs/>
+          <w:color w:val="E2EFD9" w:themeColor="accent6" w:themeTint="33"/>
+          <w:sz w:val="36"/>
+          <w:szCs w:val="36"/>
+        </w:rPr>
+        <w:t xml:space="preserve">Python </w:t>
+      </w:r>
+      <w:r>
+        <w:rPr>
+          <w:rFonts w:ascii="Consolas" w:hAnsi="Consolas"/>
+          <w:b/>
+          <w:bCs/>
+          <w:color w:val="E2EFD9" w:themeColor="accent6" w:themeTint="33"/>
+          <w:sz w:val="36"/>
+          <w:szCs w:val="36"/>
+        </w:rPr>
+        <w:t>Functions</w:t>
+      </w:r>
+    </w:p>
+    <w:p>
+      <w:pPr>
+        <w:jc w:val="both"/>
         <w:rPr>
           <w:rFonts w:ascii="Consolas" w:hAnsi="Consolas"/>
           <w:b/>
@@ -97,6 +112,53 @@
           <w:sz w:val="36"/>
           <w:szCs w:val="36"/>
         </w:rPr>
+      </w:pPr>
+    </w:p>
+    <w:p>
+      <w:pPr>
+        <w:jc w:val="both"/>
+        <w:rPr>
+          <w:rFonts w:ascii="Consolas" w:hAnsi="Consolas"/>
+          <w:b/>
+          <w:bCs/>
+          <w:color w:val="01D5FF"/>
+          <w:sz w:val="36"/>
+          <w:szCs w:val="36"/>
+        </w:rPr>
+      </w:pPr>
+      <w:r>
+        <w:rPr>
+          <w:rFonts w:ascii="Consolas" w:hAnsi="Consolas"/>
+          <w:b/>
+          <w:bCs/>
+          <w:color w:val="01D5FF"/>
+          <w:sz w:val="36"/>
+          <w:szCs w:val="36"/>
+        </w:rPr>
+        <w:t>Introduction to Functions</w:t>
+      </w:r>
+    </w:p>
+    <w:p>
+      <w:pPr>
+        <w:jc w:val="both"/>
+        <w:rPr>
+          <w:rFonts w:ascii="Consolas" w:hAnsi="Consolas"/>
+          <w:b/>
+          <w:bCs/>
+          <w:color w:val="FFFF00"/>
+          <w:sz w:val="24"/>
+          <w:szCs w:val="24"/>
+        </w:rPr>
+      </w:pPr>
+      <w:r>
+        <w:rPr>
+          <w:rFonts w:ascii="Consolas" w:hAnsi="Consolas"/>
+          <w:b/>
+          <w:bCs/>
+          <w:color w:val="FFFF00"/>
+          <w:sz w:val="36"/>
+          <w:szCs w:val="36"/>
+        </w:rPr>
         <w:t>Introduction</w:t>
       </w:r>
     </w:p>
@@ -105,6 +167,2296 @@
         <w:jc w:val="both"/>
         <w:rPr>
           <w:rFonts w:ascii="Consolas" w:hAnsi="Consolas"/>
+          <w:color w:val="FFFFFF" w:themeColor="background1"/>
+          <w:sz w:val="24"/>
+          <w:szCs w:val="24"/>
+        </w:rPr>
+      </w:pPr>
+      <w:r>
+        <w:rPr>
+          <w:rFonts w:ascii="Consolas" w:hAnsi="Consolas"/>
+          <w:color w:val="FFFFFF" w:themeColor="background1"/>
+          <w:sz w:val="24"/>
+          <w:szCs w:val="24"/>
+        </w:rPr>
+        <w:t>When we start writing bigger and more complex programs, we notice that we repeat the same steps in many different places in our program.</w:t>
+      </w:r>
+    </w:p>
+    <w:p>
+      <w:pPr>
+        <w:jc w:val="both"/>
+        <w:rPr>
+          <w:rFonts w:ascii="Consolas" w:hAnsi="Consolas"/>
+          <w:color w:val="FFFFFF" w:themeColor="background1"/>
+          <w:sz w:val="24"/>
+          <w:szCs w:val="24"/>
+        </w:rPr>
+      </w:pPr>
+      <w:r>
+        <w:rPr>
+          <w:rFonts w:ascii="Consolas" w:hAnsi="Consolas"/>
+          <w:color w:val="FFFFFF" w:themeColor="background1"/>
+          <w:sz w:val="24"/>
+          <w:szCs w:val="24"/>
+        </w:rPr>
+        <w:t>For example: Let’s say we are building an application to let users plan trips. When using a trip planning application we can say a simple procedure could look like this:</w:t>
+      </w:r>
+    </w:p>
+    <w:p>
+      <w:pPr>
+        <w:pStyle w:val="ListParagraph"/>
+        <w:numPr>
+          <w:ilvl w:val="0"/>
+          <w:numId w:val="11"/>
+        </w:numPr>
+        <w:jc w:val="both"/>
+        <w:rPr>
+          <w:rFonts w:ascii="Consolas" w:hAnsi="Consolas"/>
+          <w:color w:val="FFFFFF" w:themeColor="background1"/>
+          <w:sz w:val="24"/>
+          <w:szCs w:val="24"/>
+        </w:rPr>
+      </w:pPr>
+      <w:proofErr w:type="spellStart"/>
+      <w:r>
+        <w:rPr>
+          <w:rFonts w:ascii="Consolas" w:hAnsi="Consolas"/>
+          <w:color w:val="FFFFFF" w:themeColor="background1"/>
+          <w:sz w:val="24"/>
+          <w:szCs w:val="24"/>
+        </w:rPr>
+        <w:t>Estabilsh</w:t>
+      </w:r>
+      <w:proofErr w:type="spellEnd"/>
+      <w:r>
+        <w:rPr>
+          <w:rFonts w:ascii="Consolas" w:hAnsi="Consolas"/>
+          <w:color w:val="FFFFFF" w:themeColor="background1"/>
+          <w:sz w:val="24"/>
+          <w:szCs w:val="24"/>
+        </w:rPr>
+        <w:t xml:space="preserve"> your origin and destination</w:t>
+      </w:r>
+    </w:p>
+    <w:p>
+      <w:pPr>
+        <w:pStyle w:val="ListParagraph"/>
+        <w:numPr>
+          <w:ilvl w:val="0"/>
+          <w:numId w:val="11"/>
+        </w:numPr>
+        <w:jc w:val="both"/>
+        <w:rPr>
+          <w:rFonts w:ascii="Consolas" w:hAnsi="Consolas"/>
+          <w:color w:val="FFFFFF" w:themeColor="background1"/>
+          <w:sz w:val="24"/>
+          <w:szCs w:val="24"/>
+        </w:rPr>
+      </w:pPr>
+      <w:r>
+        <w:rPr>
+          <w:rFonts w:ascii="Consolas" w:hAnsi="Consolas"/>
+          <w:color w:val="FFFFFF" w:themeColor="background1"/>
+          <w:sz w:val="24"/>
+          <w:szCs w:val="24"/>
+        </w:rPr>
+        <w:t>Calculate the distance/route</w:t>
+      </w:r>
+    </w:p>
+    <w:p>
+      <w:pPr>
+        <w:pStyle w:val="ListParagraph"/>
+        <w:numPr>
+          <w:ilvl w:val="0"/>
+          <w:numId w:val="11"/>
+        </w:numPr>
+        <w:jc w:val="both"/>
+        <w:rPr>
+          <w:rFonts w:ascii="Consolas" w:hAnsi="Consolas"/>
+          <w:color w:val="FFFFFF" w:themeColor="background1"/>
+          <w:sz w:val="24"/>
+          <w:szCs w:val="24"/>
+        </w:rPr>
+      </w:pPr>
+      <w:r>
+        <w:rPr>
+          <w:rFonts w:ascii="Consolas" w:hAnsi="Consolas"/>
+          <w:color w:val="FFFFFF" w:themeColor="background1"/>
+          <w:sz w:val="24"/>
+          <w:szCs w:val="24"/>
+        </w:rPr>
+        <w:t>Return the best route to the user</w:t>
+      </w:r>
+    </w:p>
+    <w:p>
+      <w:pPr>
+        <w:jc w:val="both"/>
+        <w:rPr>
+          <w:rFonts w:ascii="Consolas" w:hAnsi="Consolas"/>
+          <w:color w:val="FFFFFF" w:themeColor="background1"/>
+          <w:sz w:val="24"/>
+          <w:szCs w:val="24"/>
+        </w:rPr>
+      </w:pPr>
+      <w:r>
+        <w:rPr>
+          <w:rFonts w:ascii="Consolas" w:hAnsi="Consolas"/>
+          <w:color w:val="FFFFFF" w:themeColor="background1"/>
+          <w:sz w:val="24"/>
+          <w:szCs w:val="24"/>
+        </w:rPr>
+        <w:t xml:space="preserve">These steps will be repeated every time the users have to travel between two points using our trip application. We can rewrite the same procedures over and over again or use a better approach. </w:t>
+      </w:r>
+      <w:r>
+        <w:rPr>
+          <w:rFonts w:ascii="Consolas" w:hAnsi="Consolas"/>
+          <w:color w:val="FFFFFF" w:themeColor="background1"/>
+          <w:sz w:val="24"/>
+          <w:szCs w:val="24"/>
+        </w:rPr>
+        <w:t>We can use the concept of functions.</w:t>
+      </w:r>
+    </w:p>
+    <w:p>
+      <w:pPr>
+        <w:jc w:val="both"/>
+        <w:rPr>
+          <w:rFonts w:ascii="Consolas" w:hAnsi="Consolas"/>
+          <w:color w:val="FFFFFF" w:themeColor="background1"/>
+          <w:sz w:val="24"/>
+          <w:szCs w:val="24"/>
+        </w:rPr>
+      </w:pPr>
+      <w:r>
+        <w:rPr>
+          <w:rFonts w:ascii="Consolas" w:hAnsi="Consolas"/>
+          <w:color w:val="FFFFFF" w:themeColor="background1"/>
+          <w:sz w:val="24"/>
+          <w:szCs w:val="24"/>
+        </w:rPr>
+        <w:t>Functions are a convenient way to group our code into reusable blocks. A function contains a sequence of steps that can be performed repeatedly throughout a program without having to repeat the process of writing the same code again.</w:t>
+      </w:r>
+    </w:p>
+    <w:p>
+      <w:pPr>
+        <w:jc w:val="both"/>
+        <w:rPr>
+          <w:rFonts w:ascii="Consolas" w:hAnsi="Consolas"/>
+          <w:color w:val="FFFFFF" w:themeColor="background1"/>
+          <w:sz w:val="24"/>
+          <w:szCs w:val="24"/>
+        </w:rPr>
+      </w:pPr>
+    </w:p>
+    <w:p>
+      <w:pPr>
+        <w:jc w:val="both"/>
+        <w:rPr>
+          <w:rFonts w:ascii="Consolas" w:hAnsi="Consolas"/>
+          <w:b/>
+          <w:bCs/>
+          <w:color w:val="FFFF00"/>
+          <w:sz w:val="36"/>
+          <w:szCs w:val="36"/>
+        </w:rPr>
+      </w:pPr>
+      <w:r>
+        <w:rPr>
+          <w:rFonts w:ascii="Consolas" w:hAnsi="Consolas"/>
+          <w:b/>
+          <w:bCs/>
+          <w:color w:val="FFFF00"/>
+          <w:sz w:val="36"/>
+          <w:szCs w:val="36"/>
+        </w:rPr>
+        <w:t>Why Functions?</w:t>
+      </w:r>
+    </w:p>
+    <w:p>
+      <w:pPr>
+        <w:jc w:val="both"/>
+        <w:rPr>
+          <w:rFonts w:ascii="Consolas" w:hAnsi="Consolas"/>
+          <w:color w:val="FFFFFF" w:themeColor="background1"/>
+          <w:sz w:val="24"/>
+          <w:szCs w:val="24"/>
+        </w:rPr>
+      </w:pPr>
+      <w:r>
+        <w:rPr>
+          <w:rFonts w:ascii="Consolas" w:hAnsi="Consolas"/>
+          <w:color w:val="FFFFFF" w:themeColor="background1"/>
+          <w:sz w:val="24"/>
+          <w:szCs w:val="24"/>
+        </w:rPr>
+        <w:t>Functions help us to refactor our code and increase reusability.</w:t>
+      </w:r>
+    </w:p>
+    <w:p>
+      <w:pPr>
+        <w:jc w:val="both"/>
+        <w:rPr>
+          <w:rFonts w:ascii="Consolas" w:hAnsi="Consolas"/>
+          <w:color w:val="FFFFFF" w:themeColor="background1"/>
+          <w:sz w:val="24"/>
+          <w:szCs w:val="24"/>
+        </w:rPr>
+      </w:pPr>
+    </w:p>
+    <w:p>
+      <w:pPr>
+        <w:jc w:val="both"/>
+        <w:rPr>
+          <w:rFonts w:ascii="Consolas" w:hAnsi="Consolas"/>
+          <w:b/>
+          <w:bCs/>
+          <w:color w:val="FFFFFF" w:themeColor="background1"/>
+          <w:sz w:val="24"/>
+          <w:szCs w:val="24"/>
+        </w:rPr>
+      </w:pPr>
+      <w:r>
+        <w:rPr>
+          <w:rFonts w:ascii="Consolas" w:hAnsi="Consolas"/>
+          <w:b/>
+          <w:bCs/>
+          <w:color w:val="FFFF00"/>
+          <w:sz w:val="36"/>
+          <w:szCs w:val="36"/>
+        </w:rPr>
+        <w:t>Defining a Function</w:t>
+      </w:r>
+    </w:p>
+    <w:p>
+      <w:pPr>
+        <w:jc w:val="both"/>
+        <w:rPr>
+          <w:rFonts w:ascii="Consolas" w:hAnsi="Consolas"/>
+          <w:color w:val="FFFFFF" w:themeColor="background1"/>
+          <w:sz w:val="24"/>
+          <w:szCs w:val="24"/>
+        </w:rPr>
+      </w:pPr>
+      <w:r>
+        <w:rPr>
+          <w:rFonts w:ascii="Consolas" w:hAnsi="Consolas"/>
+          <w:color w:val="FFFFFF" w:themeColor="background1"/>
+          <w:sz w:val="24"/>
+          <w:szCs w:val="24"/>
+        </w:rPr>
+        <w:t>A function consist of many parts, so let’s first get familiar with its core – a function definition.</w:t>
+      </w:r>
+    </w:p>
+    <w:p>
+      <w:pPr>
+        <w:spacing w:after="0"/>
+        <w:ind w:firstLine="720"/>
+        <w:jc w:val="both"/>
+        <w:rPr>
+          <w:rFonts w:ascii="Consolas" w:hAnsi="Consolas"/>
+          <w:color w:val="000000" w:themeColor="text1"/>
+          <w:sz w:val="21"/>
+          <w:szCs w:val="21"/>
+          <w:highlight w:val="lightGray"/>
+        </w:rPr>
+      </w:pPr>
+      <w:r>
+        <w:rPr>
+          <w:rFonts w:ascii="Consolas" w:hAnsi="Consolas"/>
+          <w:color w:val="000000" w:themeColor="text1"/>
+          <w:sz w:val="21"/>
+          <w:szCs w:val="21"/>
+          <w:highlight w:val="lightGray"/>
+        </w:rPr>
+        <w:t xml:space="preserve">Def </w:t>
+      </w:r>
+      <w:proofErr w:type="spellStart"/>
+      <w:r>
+        <w:rPr>
+          <w:rFonts w:ascii="Consolas" w:hAnsi="Consolas"/>
+          <w:color w:val="000000" w:themeColor="text1"/>
+          <w:sz w:val="21"/>
+          <w:szCs w:val="21"/>
+          <w:highlight w:val="lightGray"/>
+        </w:rPr>
+        <w:t>function_name</w:t>
+      </w:r>
+      <w:proofErr w:type="spellEnd"/>
+      <w:r>
+        <w:rPr>
+          <w:rFonts w:ascii="Consolas" w:hAnsi="Consolas"/>
+          <w:color w:val="000000" w:themeColor="text1"/>
+          <w:sz w:val="21"/>
+          <w:szCs w:val="21"/>
+          <w:highlight w:val="lightGray"/>
+        </w:rPr>
+        <w:t>():</w:t>
+      </w:r>
+    </w:p>
+    <w:p>
+      <w:pPr>
+        <w:spacing w:after="0"/>
+        <w:jc w:val="both"/>
+        <w:rPr>
+          <w:rFonts w:ascii="Consolas" w:hAnsi="Consolas"/>
+          <w:color w:val="000000" w:themeColor="text1"/>
+          <w:sz w:val="21"/>
+          <w:szCs w:val="21"/>
+        </w:rPr>
+      </w:pPr>
+      <w:r>
+        <w:rPr>
+          <w:rFonts w:ascii="Consolas" w:hAnsi="Consolas"/>
+          <w:color w:val="000000" w:themeColor="text1"/>
+          <w:sz w:val="21"/>
+          <w:szCs w:val="21"/>
+        </w:rPr>
+        <w:lastRenderedPageBreak/>
+        <w:tab/>
+      </w:r>
+      <w:r>
+        <w:rPr>
+          <w:rFonts w:ascii="Consolas" w:hAnsi="Consolas"/>
+          <w:color w:val="000000" w:themeColor="text1"/>
+          <w:sz w:val="21"/>
+          <w:szCs w:val="21"/>
+          <w:highlight w:val="lightGray"/>
+        </w:rPr>
+        <w:t>#functions tasks go here</w:t>
+      </w:r>
+    </w:p>
+    <w:p>
+      <w:pPr>
+        <w:jc w:val="both"/>
+        <w:rPr>
+          <w:rFonts w:ascii="Consolas" w:hAnsi="Consolas"/>
+          <w:color w:val="FFFFFF" w:themeColor="background1"/>
+          <w:sz w:val="24"/>
+          <w:szCs w:val="24"/>
+        </w:rPr>
+      </w:pPr>
+    </w:p>
+    <w:p>
+      <w:pPr>
+        <w:jc w:val="both"/>
+        <w:rPr>
+          <w:rFonts w:ascii="Consolas" w:hAnsi="Consolas"/>
+          <w:color w:val="FFFFFF" w:themeColor="background1"/>
+          <w:sz w:val="24"/>
+          <w:szCs w:val="24"/>
+        </w:rPr>
+      </w:pPr>
+      <w:r>
+        <w:rPr>
+          <w:rFonts w:ascii="Consolas" w:hAnsi="Consolas"/>
+          <w:color w:val="FFFFFF" w:themeColor="background1"/>
+          <w:sz w:val="24"/>
+          <w:szCs w:val="24"/>
+        </w:rPr>
+        <w:t>Some key components to take note are:</w:t>
+      </w:r>
+    </w:p>
+    <w:p>
+      <w:pPr>
+        <w:pStyle w:val="ListParagraph"/>
+        <w:numPr>
+          <w:ilvl w:val="0"/>
+          <w:numId w:val="12"/>
+        </w:numPr>
+        <w:jc w:val="both"/>
+        <w:rPr>
+          <w:rFonts w:ascii="Consolas" w:hAnsi="Consolas"/>
+          <w:color w:val="FFFFFF" w:themeColor="background1"/>
+          <w:sz w:val="24"/>
+          <w:szCs w:val="24"/>
+        </w:rPr>
+      </w:pPr>
+      <w:r>
+        <w:rPr>
+          <w:rFonts w:ascii="Consolas" w:hAnsi="Consolas"/>
+          <w:color w:val="FFFFFF" w:themeColor="background1"/>
+          <w:sz w:val="24"/>
+          <w:szCs w:val="24"/>
+        </w:rPr>
+        <w:t xml:space="preserve">The </w:t>
+      </w:r>
+      <w:r>
+        <w:rPr>
+          <w:rFonts w:ascii="Consolas" w:hAnsi="Consolas"/>
+          <w:color w:val="000000" w:themeColor="text1"/>
+          <w:sz w:val="24"/>
+          <w:szCs w:val="24"/>
+          <w:highlight w:val="lightGray"/>
+        </w:rPr>
+        <w:t>def</w:t>
+      </w:r>
+      <w:r>
+        <w:rPr>
+          <w:rFonts w:ascii="Consolas" w:hAnsi="Consolas"/>
+          <w:color w:val="FFFFFF" w:themeColor="background1"/>
+          <w:sz w:val="24"/>
+          <w:szCs w:val="24"/>
+        </w:rPr>
+        <w:t xml:space="preserve"> keyword indicates the beginning of a function (also known as a function header). The function header is followed by a name in </w:t>
+      </w:r>
+      <w:proofErr w:type="spellStart"/>
+      <w:r>
+        <w:rPr>
+          <w:rFonts w:ascii="Consolas" w:hAnsi="Consolas"/>
+          <w:color w:val="FFFFFF" w:themeColor="background1"/>
+          <w:sz w:val="24"/>
+          <w:szCs w:val="24"/>
+        </w:rPr>
+        <w:t>snake_case</w:t>
+      </w:r>
+      <w:proofErr w:type="spellEnd"/>
+      <w:r>
+        <w:rPr>
+          <w:rFonts w:ascii="Consolas" w:hAnsi="Consolas"/>
+          <w:color w:val="FFFFFF" w:themeColor="background1"/>
+          <w:sz w:val="24"/>
+          <w:szCs w:val="24"/>
+        </w:rPr>
+        <w:t xml:space="preserve"> format that describes the task the function performs. It’s best practice to give functions descriptive yet concise name.</w:t>
+      </w:r>
+    </w:p>
+    <w:p>
+      <w:pPr>
+        <w:pStyle w:val="ListParagraph"/>
+        <w:numPr>
+          <w:ilvl w:val="0"/>
+          <w:numId w:val="12"/>
+        </w:numPr>
+        <w:jc w:val="both"/>
+        <w:rPr>
+          <w:rFonts w:ascii="Consolas" w:hAnsi="Consolas"/>
+          <w:color w:val="FFFFFF" w:themeColor="background1"/>
+          <w:sz w:val="24"/>
+          <w:szCs w:val="24"/>
+        </w:rPr>
+      </w:pPr>
+      <w:r>
+        <w:rPr>
+          <w:rFonts w:ascii="Consolas" w:hAnsi="Consolas"/>
+          <w:color w:val="FFFFFF" w:themeColor="background1"/>
+          <w:sz w:val="24"/>
+          <w:szCs w:val="24"/>
+        </w:rPr>
+        <w:t xml:space="preserve">Following the function name is a pair of parenthesis </w:t>
+      </w:r>
+      <w:r>
+        <w:rPr>
+          <w:rFonts w:ascii="Consolas" w:hAnsi="Consolas"/>
+          <w:color w:val="000000" w:themeColor="text1"/>
+          <w:sz w:val="24"/>
+          <w:szCs w:val="24"/>
+          <w:highlight w:val="lightGray"/>
+        </w:rPr>
+        <w:t>()</w:t>
+      </w:r>
+      <w:r>
+        <w:rPr>
+          <w:rFonts w:ascii="Consolas" w:hAnsi="Consolas"/>
+          <w:color w:val="FFFFFF" w:themeColor="background1"/>
+          <w:sz w:val="24"/>
+          <w:szCs w:val="24"/>
+        </w:rPr>
+        <w:t xml:space="preserve"> that can hold input values known as parameters.</w:t>
+      </w:r>
+    </w:p>
+    <w:p>
+      <w:pPr>
+        <w:pStyle w:val="ListParagraph"/>
+        <w:numPr>
+          <w:ilvl w:val="0"/>
+          <w:numId w:val="12"/>
+        </w:numPr>
+        <w:jc w:val="both"/>
+        <w:rPr>
+          <w:rFonts w:ascii="Consolas" w:hAnsi="Consolas"/>
+          <w:color w:val="FFFFFF" w:themeColor="background1"/>
+          <w:sz w:val="24"/>
+          <w:szCs w:val="24"/>
+        </w:rPr>
+      </w:pPr>
+      <w:r>
+        <w:rPr>
+          <w:rFonts w:ascii="Consolas" w:hAnsi="Consolas"/>
+          <w:color w:val="FFFFFF" w:themeColor="background1"/>
+          <w:sz w:val="24"/>
+          <w:szCs w:val="24"/>
+        </w:rPr>
+        <w:t xml:space="preserve">A colon </w:t>
+      </w:r>
+      <w:r>
+        <w:rPr>
+          <w:rFonts w:ascii="Consolas" w:hAnsi="Consolas"/>
+          <w:color w:val="000000" w:themeColor="text1"/>
+          <w:sz w:val="24"/>
+          <w:szCs w:val="24"/>
+          <w:highlight w:val="lightGray"/>
+        </w:rPr>
+        <w:t>:</w:t>
+      </w:r>
+      <w:r>
+        <w:rPr>
+          <w:rFonts w:ascii="Consolas" w:hAnsi="Consolas"/>
+          <w:color w:val="FFFFFF" w:themeColor="background1"/>
+          <w:sz w:val="24"/>
+          <w:szCs w:val="24"/>
+        </w:rPr>
+        <w:t xml:space="preserve"> to mark the end of the function header.</w:t>
+      </w:r>
+    </w:p>
+    <w:p>
+      <w:pPr>
+        <w:pStyle w:val="ListParagraph"/>
+        <w:numPr>
+          <w:ilvl w:val="0"/>
+          <w:numId w:val="12"/>
+        </w:numPr>
+        <w:jc w:val="both"/>
+        <w:rPr>
+          <w:rFonts w:ascii="Consolas" w:hAnsi="Consolas"/>
+          <w:color w:val="FFFFFF" w:themeColor="background1"/>
+          <w:sz w:val="24"/>
+          <w:szCs w:val="24"/>
+        </w:rPr>
+      </w:pPr>
+      <w:r>
+        <w:rPr>
+          <w:rFonts w:ascii="Consolas" w:hAnsi="Consolas"/>
+          <w:color w:val="FFFFFF" w:themeColor="background1"/>
+          <w:sz w:val="24"/>
+          <w:szCs w:val="24"/>
+        </w:rPr>
+        <w:t>Lastly, we have one or more valid python statements that make up the function body.</w:t>
+      </w:r>
+    </w:p>
+    <w:p>
+      <w:pPr>
+        <w:jc w:val="both"/>
+        <w:rPr>
+          <w:rFonts w:ascii="Consolas" w:hAnsi="Consolas"/>
+          <w:color w:val="FFFFFF" w:themeColor="background1"/>
+          <w:sz w:val="24"/>
+          <w:szCs w:val="24"/>
+        </w:rPr>
+      </w:pPr>
+      <w:r>
+        <w:rPr>
+          <w:rFonts w:ascii="Consolas" w:hAnsi="Consolas"/>
+          <w:color w:val="FFFFFF" w:themeColor="background1"/>
+          <w:sz w:val="24"/>
+          <w:szCs w:val="24"/>
+        </w:rPr>
+        <w:t>Like loops and conditionals, code inside a function must be indented to show that they are part of the function.</w:t>
+      </w:r>
+    </w:p>
+    <w:p>
+      <w:pPr>
+        <w:jc w:val="both"/>
+        <w:rPr>
+          <w:rFonts w:ascii="Consolas" w:hAnsi="Consolas"/>
+          <w:color w:val="FFFFFF" w:themeColor="background1"/>
+          <w:sz w:val="24"/>
+          <w:szCs w:val="24"/>
+        </w:rPr>
+      </w:pPr>
+      <w:r>
+        <w:rPr>
+          <w:rFonts w:ascii="Consolas" w:hAnsi="Consolas"/>
+          <w:color w:val="FFFFFF" w:themeColor="background1"/>
+          <w:sz w:val="24"/>
+          <w:szCs w:val="24"/>
+        </w:rPr>
+        <w:t>A function is not executed until called.</w:t>
+      </w:r>
+    </w:p>
+    <w:p>
+      <w:pPr>
+        <w:jc w:val="both"/>
+        <w:rPr>
+          <w:rFonts w:ascii="Consolas" w:hAnsi="Consolas"/>
+          <w:color w:val="FFFFFF" w:themeColor="background1"/>
+          <w:sz w:val="24"/>
+          <w:szCs w:val="24"/>
+        </w:rPr>
+      </w:pPr>
+    </w:p>
+    <w:p>
+      <w:pPr>
+        <w:jc w:val="both"/>
+        <w:rPr>
+          <w:rFonts w:ascii="Consolas" w:hAnsi="Consolas"/>
+          <w:b/>
+          <w:bCs/>
+          <w:color w:val="FFFFFF" w:themeColor="background1"/>
+          <w:sz w:val="24"/>
+          <w:szCs w:val="24"/>
+        </w:rPr>
+      </w:pPr>
+      <w:r>
+        <w:rPr>
+          <w:rFonts w:ascii="Consolas" w:hAnsi="Consolas"/>
+          <w:b/>
+          <w:bCs/>
+          <w:color w:val="FFFF00"/>
+          <w:sz w:val="36"/>
+          <w:szCs w:val="36"/>
+        </w:rPr>
+        <w:t>Calling a Function</w:t>
+      </w:r>
+    </w:p>
+    <w:p>
+      <w:pPr>
+        <w:jc w:val="both"/>
+        <w:rPr>
+          <w:rFonts w:ascii="Consolas" w:hAnsi="Consolas"/>
+          <w:color w:val="FFFFFF" w:themeColor="background1"/>
+          <w:sz w:val="24"/>
+          <w:szCs w:val="24"/>
+        </w:rPr>
+      </w:pPr>
+      <w:r>
+        <w:rPr>
+          <w:rFonts w:ascii="Consolas" w:hAnsi="Consolas"/>
+          <w:color w:val="FFFFFF" w:themeColor="background1"/>
+          <w:sz w:val="24"/>
+          <w:szCs w:val="24"/>
+        </w:rPr>
+        <w:t>The process of executing the code inside the body of a function is known is known as calling it or executing a function. To call a function in Python, type out its name followed by parentheses ().</w:t>
+      </w:r>
+    </w:p>
+    <w:p>
+      <w:pPr>
+        <w:jc w:val="both"/>
+        <w:rPr>
+          <w:rFonts w:ascii="Consolas" w:hAnsi="Consolas"/>
+          <w:color w:val="FFFFFF" w:themeColor="background1"/>
+          <w:sz w:val="24"/>
+          <w:szCs w:val="24"/>
+        </w:rPr>
+      </w:pPr>
+      <w:r>
+        <w:rPr>
+          <w:rFonts w:ascii="Consolas" w:hAnsi="Consolas"/>
+          <w:color w:val="FFFFFF" w:themeColor="background1"/>
+          <w:sz w:val="24"/>
+          <w:szCs w:val="24"/>
+        </w:rPr>
+        <w:t>A function can be called only after it has been defined in code.</w:t>
+      </w:r>
+    </w:p>
+    <w:p>
+      <w:pPr>
+        <w:jc w:val="both"/>
+        <w:rPr>
+          <w:rFonts w:ascii="Consolas" w:hAnsi="Consolas"/>
+          <w:color w:val="FFFFFF" w:themeColor="background1"/>
+          <w:sz w:val="24"/>
+          <w:szCs w:val="24"/>
+        </w:rPr>
+      </w:pPr>
+    </w:p>
+    <w:p>
+      <w:pPr>
+        <w:jc w:val="both"/>
+        <w:rPr>
+          <w:rFonts w:ascii="Consolas" w:hAnsi="Consolas"/>
+          <w:b/>
+          <w:bCs/>
+          <w:color w:val="FFFFFF" w:themeColor="background1"/>
+          <w:sz w:val="24"/>
+          <w:szCs w:val="24"/>
+        </w:rPr>
+      </w:pPr>
+      <w:r>
+        <w:rPr>
+          <w:rFonts w:ascii="Consolas" w:hAnsi="Consolas"/>
+          <w:b/>
+          <w:bCs/>
+          <w:color w:val="FFFF00"/>
+          <w:sz w:val="32"/>
+          <w:szCs w:val="32"/>
+        </w:rPr>
+        <w:t>Whitespace &amp; Execution Flow</w:t>
+      </w:r>
+    </w:p>
+    <w:p>
+      <w:pPr>
+        <w:jc w:val="both"/>
+        <w:rPr>
+          <w:rFonts w:ascii="Consolas" w:hAnsi="Consolas"/>
+          <w:color w:val="FFFFFF" w:themeColor="background1"/>
+          <w:sz w:val="24"/>
+          <w:szCs w:val="24"/>
+        </w:rPr>
+      </w:pPr>
+      <w:r>
+        <w:rPr>
+          <w:rFonts w:ascii="Consolas" w:hAnsi="Consolas"/>
+          <w:color w:val="FFFFFF" w:themeColor="background1"/>
+          <w:sz w:val="24"/>
+          <w:szCs w:val="24"/>
+        </w:rPr>
+        <w:t>In Python, the amount of whitespace tells the computer what is part of a function and what is not part of that function.</w:t>
+      </w:r>
+    </w:p>
+    <w:p>
+      <w:pPr>
+        <w:jc w:val="both"/>
+        <w:rPr>
+          <w:rFonts w:ascii="Consolas" w:hAnsi="Consolas"/>
+          <w:color w:val="FFFFFF" w:themeColor="background1"/>
+          <w:sz w:val="24"/>
+          <w:szCs w:val="24"/>
+        </w:rPr>
+      </w:pPr>
+      <w:r>
+        <w:rPr>
+          <w:rFonts w:ascii="Consolas" w:hAnsi="Consolas"/>
+          <w:color w:val="FFFFFF" w:themeColor="background1"/>
+          <w:sz w:val="24"/>
+          <w:szCs w:val="24"/>
+        </w:rPr>
+        <w:t xml:space="preserve">Lastly, note that the execution of a program always begins on the first line. The code is then executed one line at a time from top to bottom. This is known as execution flow and is the order a </w:t>
+      </w:r>
+      <w:r>
+        <w:rPr>
+          <w:rFonts w:ascii="Consolas" w:hAnsi="Consolas"/>
+          <w:color w:val="FFFFFF" w:themeColor="background1"/>
+          <w:sz w:val="24"/>
+          <w:szCs w:val="24"/>
+        </w:rPr>
+        <w:t>program in python executes code.</w:t>
+      </w:r>
+    </w:p>
+    <w:p>
+      <w:pPr>
+        <w:jc w:val="both"/>
+        <w:rPr>
+          <w:rFonts w:ascii="Consolas" w:hAnsi="Consolas"/>
+          <w:color w:val="FFFFFF" w:themeColor="background1"/>
+          <w:sz w:val="24"/>
+          <w:szCs w:val="24"/>
+        </w:rPr>
+      </w:pPr>
+    </w:p>
+    <w:p>
+      <w:pPr>
+        <w:jc w:val="both"/>
+        <w:rPr>
+          <w:rFonts w:ascii="Consolas" w:hAnsi="Consolas"/>
+          <w:b/>
+          <w:bCs/>
+          <w:color w:val="FFFFFF" w:themeColor="background1"/>
+          <w:sz w:val="24"/>
+          <w:szCs w:val="24"/>
+        </w:rPr>
+      </w:pPr>
+      <w:r>
+        <w:rPr>
+          <w:rFonts w:ascii="Consolas" w:hAnsi="Consolas"/>
+          <w:b/>
+          <w:bCs/>
+          <w:color w:val="FFFF00"/>
+          <w:sz w:val="36"/>
+          <w:szCs w:val="36"/>
+        </w:rPr>
+        <w:t>Parameters and Arguments</w:t>
+      </w:r>
+    </w:p>
+    <w:p>
+      <w:pPr>
+        <w:jc w:val="both"/>
+        <w:rPr>
+          <w:rFonts w:ascii="Consolas" w:hAnsi="Consolas"/>
+          <w:color w:val="FFFFFF" w:themeColor="background1"/>
+          <w:sz w:val="24"/>
+          <w:szCs w:val="24"/>
+        </w:rPr>
+      </w:pPr>
+      <w:r>
+        <w:rPr>
+          <w:rFonts w:ascii="Consolas" w:hAnsi="Consolas"/>
+          <w:color w:val="FFFFFF" w:themeColor="background1"/>
+          <w:sz w:val="24"/>
+          <w:szCs w:val="24"/>
+        </w:rPr>
+        <w:t>Function parameters allow our function to accept data as an input value. We list the parameters a function takes as input between the parentheses of a function().</w:t>
+      </w:r>
+    </w:p>
+    <w:p>
+      <w:pPr>
+        <w:jc w:val="both"/>
+        <w:rPr>
+          <w:rFonts w:ascii="Consolas" w:hAnsi="Consolas"/>
+          <w:color w:val="FFFFFF" w:themeColor="background1"/>
+          <w:sz w:val="24"/>
+          <w:szCs w:val="24"/>
+        </w:rPr>
+      </w:pPr>
+      <w:r>
+        <w:rPr>
+          <w:rFonts w:ascii="Consolas" w:hAnsi="Consolas"/>
+          <w:color w:val="FFFFFF" w:themeColor="background1"/>
+          <w:sz w:val="24"/>
+          <w:szCs w:val="24"/>
+        </w:rPr>
+        <w:lastRenderedPageBreak/>
+        <w:t>Our parameters get defined from the arguments passed while calling the function.</w:t>
+      </w:r>
+    </w:p>
+    <w:p>
+      <w:pPr>
+        <w:jc w:val="both"/>
+        <w:rPr>
+          <w:rFonts w:ascii="Consolas" w:hAnsi="Consolas"/>
+          <w:color w:val="FFFFFF" w:themeColor="background1"/>
+          <w:sz w:val="24"/>
+          <w:szCs w:val="24"/>
+        </w:rPr>
+      </w:pPr>
+      <w:r>
+        <w:rPr>
+          <w:rFonts w:ascii="Consolas" w:hAnsi="Consolas"/>
+          <w:color w:val="FFFFFF" w:themeColor="background1"/>
+          <w:sz w:val="24"/>
+          <w:szCs w:val="24"/>
+        </w:rPr>
+        <w:t>The parameter is the name defined in the parenthesis of the function and can be used in the function body.</w:t>
+      </w:r>
+    </w:p>
+    <w:p>
+      <w:pPr>
+        <w:jc w:val="both"/>
+        <w:rPr>
+          <w:rFonts w:ascii="Consolas" w:hAnsi="Consolas"/>
+          <w:color w:val="FFFFFF" w:themeColor="background1"/>
+          <w:sz w:val="24"/>
+          <w:szCs w:val="24"/>
+        </w:rPr>
+      </w:pPr>
+      <w:r>
+        <w:rPr>
+          <w:rFonts w:ascii="Consolas" w:hAnsi="Consolas"/>
+          <w:color w:val="FFFFFF" w:themeColor="background1"/>
+          <w:sz w:val="24"/>
+          <w:szCs w:val="24"/>
+        </w:rPr>
+        <w:t>The argument is the data that is passed in when we call the function and assigned to the parameter name.</w:t>
+      </w:r>
+    </w:p>
+    <w:p>
+      <w:pPr>
+        <w:jc w:val="both"/>
+        <w:rPr>
+          <w:rFonts w:ascii="Consolas" w:hAnsi="Consolas"/>
+          <w:color w:val="FFFFFF" w:themeColor="background1"/>
+          <w:sz w:val="24"/>
+          <w:szCs w:val="24"/>
+        </w:rPr>
+      </w:pPr>
+    </w:p>
+    <w:p>
+      <w:pPr>
+        <w:jc w:val="both"/>
+        <w:rPr>
+          <w:rFonts w:ascii="Consolas" w:hAnsi="Consolas"/>
+          <w:b/>
+          <w:bCs/>
+          <w:color w:val="FFFFFF" w:themeColor="background1"/>
+          <w:sz w:val="24"/>
+          <w:szCs w:val="24"/>
+        </w:rPr>
+      </w:pPr>
+      <w:r>
+        <w:rPr>
+          <w:rFonts w:ascii="Consolas" w:hAnsi="Consolas"/>
+          <w:b/>
+          <w:bCs/>
+          <w:color w:val="FFFF00"/>
+          <w:sz w:val="36"/>
+          <w:szCs w:val="36"/>
+        </w:rPr>
+        <w:t>Multiple Parameters</w:t>
+      </w:r>
+    </w:p>
+    <w:p>
+      <w:pPr>
+        <w:jc w:val="both"/>
+        <w:rPr>
+          <w:rFonts w:ascii="Consolas" w:hAnsi="Consolas"/>
+          <w:color w:val="FFFFFF" w:themeColor="background1"/>
+          <w:sz w:val="24"/>
+          <w:szCs w:val="24"/>
+        </w:rPr>
+      </w:pPr>
+      <w:r>
+        <w:rPr>
+          <w:rFonts w:ascii="Consolas" w:hAnsi="Consolas"/>
+          <w:color w:val="FFFFFF" w:themeColor="background1"/>
+          <w:sz w:val="24"/>
+          <w:szCs w:val="24"/>
+        </w:rPr>
+        <w:t>Using a single parameter is useful but functions let us use as many parameters as we want! That way, we can pass in more than one input to our functions.</w:t>
+      </w:r>
+    </w:p>
+    <w:p>
+      <w:pPr>
+        <w:jc w:val="both"/>
+        <w:rPr>
+          <w:rFonts w:ascii="Consolas" w:hAnsi="Consolas"/>
+          <w:color w:val="FFFFFF" w:themeColor="background1"/>
+          <w:sz w:val="24"/>
+          <w:szCs w:val="24"/>
+        </w:rPr>
+      </w:pPr>
+      <w:r>
+        <w:rPr>
+          <w:rFonts w:ascii="Consolas" w:hAnsi="Consolas"/>
+          <w:color w:val="FFFFFF" w:themeColor="background1"/>
+          <w:sz w:val="24"/>
+          <w:szCs w:val="24"/>
+        </w:rPr>
+        <w:t>When we call our function, we will need to provide arguments for each of the parameters we assigned in our definition.</w:t>
+      </w:r>
+    </w:p>
+    <w:p>
+      <w:pPr>
+        <w:jc w:val="both"/>
+        <w:rPr>
+          <w:rFonts w:ascii="Consolas" w:hAnsi="Consolas"/>
+          <w:color w:val="FFFFFF" w:themeColor="background1"/>
+          <w:sz w:val="24"/>
+          <w:szCs w:val="24"/>
+        </w:rPr>
+      </w:pPr>
+      <w:r>
+        <w:rPr>
+          <w:rFonts w:ascii="Consolas" w:hAnsi="Consolas"/>
+          <w:color w:val="FFFFFF" w:themeColor="background1"/>
+          <w:sz w:val="24"/>
+          <w:szCs w:val="24"/>
+        </w:rPr>
+        <w:t>The ordering of your parameters is important as their position will map to the position of the arguments and will determine their assigned value in the function body.</w:t>
+      </w:r>
+    </w:p>
+    <w:p>
+      <w:pPr>
+        <w:jc w:val="both"/>
+        <w:rPr>
+          <w:rFonts w:ascii="Consolas" w:hAnsi="Consolas"/>
+          <w:color w:val="FFFFFF" w:themeColor="background1"/>
+          <w:sz w:val="24"/>
+          <w:szCs w:val="24"/>
+        </w:rPr>
+      </w:pPr>
+    </w:p>
+    <w:p>
+      <w:pPr>
+        <w:jc w:val="both"/>
+        <w:rPr>
+          <w:rFonts w:ascii="Consolas" w:hAnsi="Consolas"/>
+          <w:b/>
+          <w:bCs/>
+          <w:color w:val="FFFFFF" w:themeColor="background1"/>
+          <w:sz w:val="24"/>
+          <w:szCs w:val="24"/>
+        </w:rPr>
+      </w:pPr>
+      <w:r>
+        <w:rPr>
+          <w:rFonts w:ascii="Consolas" w:hAnsi="Consolas"/>
+          <w:b/>
+          <w:bCs/>
+          <w:color w:val="FFFF00"/>
+          <w:sz w:val="36"/>
+          <w:szCs w:val="36"/>
+        </w:rPr>
+        <w:t>Types of Arguments</w:t>
+      </w:r>
+    </w:p>
+    <w:p>
+      <w:pPr>
+        <w:jc w:val="both"/>
+        <w:rPr>
+          <w:rFonts w:ascii="Consolas" w:hAnsi="Consolas"/>
+          <w:color w:val="FFFFFF" w:themeColor="background1"/>
+          <w:sz w:val="24"/>
+          <w:szCs w:val="24"/>
+        </w:rPr>
+      </w:pPr>
+      <w:r>
+        <w:rPr>
+          <w:rFonts w:ascii="Consolas" w:hAnsi="Consolas"/>
+          <w:color w:val="FFFFFF" w:themeColor="background1"/>
+          <w:sz w:val="24"/>
+          <w:szCs w:val="24"/>
+        </w:rPr>
+        <w:t>In Python, there are 3 different types of arguments we can give a function.</w:t>
+      </w:r>
+    </w:p>
+    <w:p>
+      <w:pPr>
+        <w:pStyle w:val="ListParagraph"/>
+        <w:numPr>
+          <w:ilvl w:val="0"/>
+          <w:numId w:val="13"/>
+        </w:numPr>
+        <w:jc w:val="both"/>
+        <w:rPr>
+          <w:rFonts w:ascii="Consolas" w:hAnsi="Consolas"/>
+          <w:color w:val="FFFFFF" w:themeColor="background1"/>
+          <w:sz w:val="24"/>
+          <w:szCs w:val="24"/>
+        </w:rPr>
+      </w:pPr>
+      <w:r>
+        <w:rPr>
+          <w:rFonts w:ascii="Consolas" w:hAnsi="Consolas"/>
+          <w:color w:val="FFFFFF" w:themeColor="background1"/>
+          <w:sz w:val="24"/>
+          <w:szCs w:val="24"/>
+        </w:rPr>
+        <w:t>Positional arguments: arguments that can be called by their position in the function definition</w:t>
+      </w:r>
+    </w:p>
+    <w:p>
+      <w:pPr>
+        <w:pStyle w:val="ListParagraph"/>
+        <w:numPr>
+          <w:ilvl w:val="0"/>
+          <w:numId w:val="13"/>
+        </w:numPr>
+        <w:jc w:val="both"/>
+        <w:rPr>
+          <w:rFonts w:ascii="Consolas" w:hAnsi="Consolas"/>
+          <w:color w:val="FFFFFF" w:themeColor="background1"/>
+          <w:sz w:val="24"/>
+          <w:szCs w:val="24"/>
+        </w:rPr>
+      </w:pPr>
+      <w:r>
+        <w:rPr>
+          <w:rFonts w:ascii="Consolas" w:hAnsi="Consolas"/>
+          <w:color w:val="FFFFFF" w:themeColor="background1"/>
+          <w:sz w:val="24"/>
+          <w:szCs w:val="24"/>
+        </w:rPr>
+        <w:t>Keyword arguments: arguments that can be called by their name</w:t>
+      </w:r>
+    </w:p>
+    <w:p>
+      <w:pPr>
+        <w:pStyle w:val="ListParagraph"/>
+        <w:numPr>
+          <w:ilvl w:val="0"/>
+          <w:numId w:val="13"/>
+        </w:numPr>
+        <w:jc w:val="both"/>
+        <w:rPr>
+          <w:rFonts w:ascii="Consolas" w:hAnsi="Consolas"/>
+          <w:color w:val="FFFFFF" w:themeColor="background1"/>
+          <w:sz w:val="24"/>
+          <w:szCs w:val="24"/>
+        </w:rPr>
+      </w:pPr>
+      <w:r>
+        <w:rPr>
+          <w:rFonts w:ascii="Consolas" w:hAnsi="Consolas"/>
+          <w:color w:val="FFFFFF" w:themeColor="background1"/>
+          <w:sz w:val="24"/>
+          <w:szCs w:val="24"/>
+        </w:rPr>
+        <w:t>Default arguments: arguments that are given default values</w:t>
+      </w:r>
+    </w:p>
+    <w:p>
+      <w:pPr>
+        <w:spacing w:after="0"/>
+        <w:ind w:left="360"/>
+        <w:jc w:val="both"/>
+        <w:rPr>
+          <w:rFonts w:ascii="Consolas" w:hAnsi="Consolas"/>
+          <w:color w:val="000000" w:themeColor="text1"/>
+          <w:sz w:val="21"/>
+          <w:szCs w:val="21"/>
+          <w:highlight w:val="lightGray"/>
+        </w:rPr>
+      </w:pPr>
+      <w:r>
+        <w:rPr>
+          <w:rFonts w:ascii="Consolas" w:hAnsi="Consolas"/>
+          <w:color w:val="000000" w:themeColor="text1"/>
+          <w:sz w:val="21"/>
+          <w:szCs w:val="21"/>
+          <w:highlight w:val="lightGray"/>
+        </w:rPr>
+        <w:t># Write your code below:</w:t>
+      </w:r>
+    </w:p>
+    <w:p>
+      <w:pPr>
+        <w:spacing w:after="0"/>
+        <w:ind w:left="360"/>
+        <w:jc w:val="both"/>
+        <w:rPr>
+          <w:rFonts w:ascii="Consolas" w:hAnsi="Consolas"/>
+          <w:color w:val="000000" w:themeColor="text1"/>
+          <w:sz w:val="21"/>
+          <w:szCs w:val="21"/>
+          <w:highlight w:val="lightGray"/>
+        </w:rPr>
+      </w:pPr>
+      <w:r>
+        <w:rPr>
+          <w:rFonts w:ascii="Consolas" w:hAnsi="Consolas"/>
+          <w:color w:val="000000" w:themeColor="text1"/>
+          <w:sz w:val="21"/>
+          <w:szCs w:val="21"/>
+          <w:highlight w:val="lightGray"/>
+        </w:rPr>
+        <w:t xml:space="preserve">def </w:t>
+      </w:r>
+      <w:proofErr w:type="spellStart"/>
+      <w:r>
+        <w:rPr>
+          <w:rFonts w:ascii="Consolas" w:hAnsi="Consolas"/>
+          <w:color w:val="000000" w:themeColor="text1"/>
+          <w:sz w:val="21"/>
+          <w:szCs w:val="21"/>
+          <w:highlight w:val="lightGray"/>
+        </w:rPr>
+        <w:t>trip_planner</w:t>
+      </w:r>
+      <w:proofErr w:type="spellEnd"/>
+      <w:r>
+        <w:rPr>
+          <w:rFonts w:ascii="Consolas" w:hAnsi="Consolas"/>
+          <w:color w:val="000000" w:themeColor="text1"/>
+          <w:sz w:val="21"/>
+          <w:szCs w:val="21"/>
+          <w:highlight w:val="lightGray"/>
+        </w:rPr>
+        <w:t>(</w:t>
+      </w:r>
+      <w:proofErr w:type="spellStart"/>
+      <w:r>
+        <w:rPr>
+          <w:rFonts w:ascii="Consolas" w:hAnsi="Consolas"/>
+          <w:color w:val="000000" w:themeColor="text1"/>
+          <w:sz w:val="21"/>
+          <w:szCs w:val="21"/>
+          <w:highlight w:val="lightGray"/>
+        </w:rPr>
+        <w:t>first_destination</w:t>
+      </w:r>
+      <w:proofErr w:type="spellEnd"/>
+      <w:r>
+        <w:rPr>
+          <w:rFonts w:ascii="Consolas" w:hAnsi="Consolas"/>
+          <w:color w:val="000000" w:themeColor="text1"/>
+          <w:sz w:val="21"/>
+          <w:szCs w:val="21"/>
+          <w:highlight w:val="lightGray"/>
+        </w:rPr>
+        <w:t xml:space="preserve">, </w:t>
+      </w:r>
+      <w:proofErr w:type="spellStart"/>
+      <w:r>
+        <w:rPr>
+          <w:rFonts w:ascii="Consolas" w:hAnsi="Consolas"/>
+          <w:color w:val="000000" w:themeColor="text1"/>
+          <w:sz w:val="21"/>
+          <w:szCs w:val="21"/>
+          <w:highlight w:val="lightGray"/>
+        </w:rPr>
+        <w:t>second_destination,final_destination</w:t>
+      </w:r>
+      <w:proofErr w:type="spellEnd"/>
+      <w:r>
+        <w:rPr>
+          <w:rFonts w:ascii="Consolas" w:hAnsi="Consolas"/>
+          <w:color w:val="000000" w:themeColor="text1"/>
+          <w:sz w:val="21"/>
+          <w:szCs w:val="21"/>
+          <w:highlight w:val="lightGray"/>
+        </w:rPr>
+        <w:t>="Codecademy HQ"):</w:t>
+      </w:r>
+    </w:p>
+    <w:p>
+      <w:pPr>
+        <w:spacing w:after="0"/>
+        <w:ind w:left="360"/>
+        <w:jc w:val="both"/>
+        <w:rPr>
+          <w:rFonts w:ascii="Consolas" w:hAnsi="Consolas"/>
+          <w:color w:val="000000" w:themeColor="text1"/>
+          <w:sz w:val="21"/>
+          <w:szCs w:val="21"/>
+          <w:highlight w:val="lightGray"/>
+        </w:rPr>
+      </w:pPr>
+      <w:r>
+        <w:rPr>
+          <w:rFonts w:ascii="Consolas" w:hAnsi="Consolas"/>
+          <w:color w:val="000000" w:themeColor="text1"/>
+          <w:sz w:val="21"/>
+          <w:szCs w:val="21"/>
+          <w:highlight w:val="lightGray"/>
+        </w:rPr>
+        <w:t xml:space="preserve">  print("Here is what your trip will look like!")</w:t>
+      </w:r>
+    </w:p>
+    <w:p>
+      <w:pPr>
+        <w:spacing w:after="0"/>
+        <w:ind w:left="360"/>
+        <w:jc w:val="both"/>
+        <w:rPr>
+          <w:rFonts w:ascii="Consolas" w:hAnsi="Consolas"/>
+          <w:color w:val="000000" w:themeColor="text1"/>
+          <w:sz w:val="21"/>
+          <w:szCs w:val="21"/>
+          <w:highlight w:val="lightGray"/>
+        </w:rPr>
+      </w:pPr>
+      <w:r>
+        <w:rPr>
+          <w:rFonts w:ascii="Consolas" w:hAnsi="Consolas"/>
+          <w:color w:val="000000" w:themeColor="text1"/>
+          <w:sz w:val="21"/>
+          <w:szCs w:val="21"/>
+          <w:highlight w:val="lightGray"/>
+        </w:rPr>
+        <w:t xml:space="preserve">  print("First, we will stop in "+</w:t>
+      </w:r>
+      <w:proofErr w:type="spellStart"/>
+      <w:r>
+        <w:rPr>
+          <w:rFonts w:ascii="Consolas" w:hAnsi="Consolas"/>
+          <w:color w:val="000000" w:themeColor="text1"/>
+          <w:sz w:val="21"/>
+          <w:szCs w:val="21"/>
+          <w:highlight w:val="lightGray"/>
+        </w:rPr>
+        <w:t>first_destination</w:t>
+      </w:r>
+      <w:proofErr w:type="spellEnd"/>
+      <w:r>
+        <w:rPr>
+          <w:rFonts w:ascii="Consolas" w:hAnsi="Consolas"/>
+          <w:color w:val="000000" w:themeColor="text1"/>
+          <w:sz w:val="21"/>
+          <w:szCs w:val="21"/>
+          <w:highlight w:val="lightGray"/>
+        </w:rPr>
+        <w:t>+", then "+</w:t>
+      </w:r>
+      <w:proofErr w:type="spellStart"/>
+      <w:r>
+        <w:rPr>
+          <w:rFonts w:ascii="Consolas" w:hAnsi="Consolas"/>
+          <w:color w:val="000000" w:themeColor="text1"/>
+          <w:sz w:val="21"/>
+          <w:szCs w:val="21"/>
+          <w:highlight w:val="lightGray"/>
+        </w:rPr>
+        <w:t>second_destination</w:t>
+      </w:r>
+      <w:proofErr w:type="spellEnd"/>
+      <w:r>
+        <w:rPr>
+          <w:rFonts w:ascii="Consolas" w:hAnsi="Consolas"/>
+          <w:color w:val="000000" w:themeColor="text1"/>
+          <w:sz w:val="21"/>
+          <w:szCs w:val="21"/>
+          <w:highlight w:val="lightGray"/>
+        </w:rPr>
+        <w:t>+", and lastly "+</w:t>
+      </w:r>
+      <w:proofErr w:type="spellStart"/>
+      <w:r>
+        <w:rPr>
+          <w:rFonts w:ascii="Consolas" w:hAnsi="Consolas"/>
+          <w:color w:val="000000" w:themeColor="text1"/>
+          <w:sz w:val="21"/>
+          <w:szCs w:val="21"/>
+          <w:highlight w:val="lightGray"/>
+        </w:rPr>
+        <w:t>final_destination</w:t>
+      </w:r>
+      <w:proofErr w:type="spellEnd"/>
+      <w:r>
+        <w:rPr>
+          <w:rFonts w:ascii="Consolas" w:hAnsi="Consolas"/>
+          <w:color w:val="000000" w:themeColor="text1"/>
+          <w:sz w:val="21"/>
+          <w:szCs w:val="21"/>
+          <w:highlight w:val="lightGray"/>
+        </w:rPr>
+        <w:t>)</w:t>
+      </w:r>
+    </w:p>
+    <w:p>
+      <w:pPr>
+        <w:spacing w:after="0"/>
+        <w:ind w:left="360"/>
+        <w:jc w:val="both"/>
+        <w:rPr>
+          <w:rFonts w:ascii="Consolas" w:hAnsi="Consolas"/>
+          <w:color w:val="000000" w:themeColor="text1"/>
+          <w:sz w:val="21"/>
+          <w:szCs w:val="21"/>
+          <w:highlight w:val="lightGray"/>
+        </w:rPr>
+      </w:pPr>
+    </w:p>
+    <w:p>
+      <w:pPr>
+        <w:spacing w:after="0"/>
+        <w:ind w:left="360"/>
+        <w:jc w:val="both"/>
+        <w:rPr>
+          <w:rFonts w:ascii="Consolas" w:hAnsi="Consolas"/>
+          <w:color w:val="000000" w:themeColor="text1"/>
+          <w:sz w:val="21"/>
+          <w:szCs w:val="21"/>
+          <w:highlight w:val="lightGray"/>
+        </w:rPr>
+      </w:pPr>
+      <w:proofErr w:type="spellStart"/>
+      <w:r>
+        <w:rPr>
+          <w:rFonts w:ascii="Consolas" w:hAnsi="Consolas"/>
+          <w:color w:val="000000" w:themeColor="text1"/>
+          <w:sz w:val="21"/>
+          <w:szCs w:val="21"/>
+          <w:highlight w:val="lightGray"/>
+        </w:rPr>
+        <w:t>trip_planner</w:t>
+      </w:r>
+      <w:proofErr w:type="spellEnd"/>
+      <w:r>
+        <w:rPr>
+          <w:rFonts w:ascii="Consolas" w:hAnsi="Consolas"/>
+          <w:color w:val="000000" w:themeColor="text1"/>
+          <w:sz w:val="21"/>
+          <w:szCs w:val="21"/>
+          <w:highlight w:val="lightGray"/>
+        </w:rPr>
+        <w:t>("</w:t>
+      </w:r>
+      <w:proofErr w:type="spellStart"/>
+      <w:r>
+        <w:rPr>
+          <w:rFonts w:ascii="Consolas" w:hAnsi="Consolas"/>
+          <w:color w:val="000000" w:themeColor="text1"/>
+          <w:sz w:val="21"/>
+          <w:szCs w:val="21"/>
+          <w:highlight w:val="lightGray"/>
+        </w:rPr>
+        <w:t>France","Germany","Denmark</w:t>
+      </w:r>
+      <w:proofErr w:type="spellEnd"/>
+      <w:r>
+        <w:rPr>
+          <w:rFonts w:ascii="Consolas" w:hAnsi="Consolas"/>
+          <w:color w:val="000000" w:themeColor="text1"/>
+          <w:sz w:val="21"/>
+          <w:szCs w:val="21"/>
+          <w:highlight w:val="lightGray"/>
+        </w:rPr>
+        <w:t>")</w:t>
+      </w:r>
+    </w:p>
+    <w:p>
+      <w:pPr>
+        <w:spacing w:after="0"/>
+        <w:ind w:left="360"/>
+        <w:jc w:val="both"/>
+        <w:rPr>
+          <w:rFonts w:ascii="Consolas" w:hAnsi="Consolas"/>
+          <w:color w:val="000000" w:themeColor="text1"/>
+          <w:sz w:val="21"/>
+          <w:szCs w:val="21"/>
+          <w:highlight w:val="lightGray"/>
+        </w:rPr>
+      </w:pPr>
+      <w:proofErr w:type="spellStart"/>
+      <w:r>
+        <w:rPr>
+          <w:rFonts w:ascii="Consolas" w:hAnsi="Consolas"/>
+          <w:color w:val="000000" w:themeColor="text1"/>
+          <w:sz w:val="21"/>
+          <w:szCs w:val="21"/>
+          <w:highlight w:val="lightGray"/>
+        </w:rPr>
+        <w:t>trip_planner</w:t>
+      </w:r>
+      <w:proofErr w:type="spellEnd"/>
+      <w:r>
+        <w:rPr>
+          <w:rFonts w:ascii="Consolas" w:hAnsi="Consolas"/>
+          <w:color w:val="000000" w:themeColor="text1"/>
+          <w:sz w:val="21"/>
+          <w:szCs w:val="21"/>
+          <w:highlight w:val="lightGray"/>
+        </w:rPr>
+        <w:t>("</w:t>
+      </w:r>
+      <w:proofErr w:type="spellStart"/>
+      <w:r>
+        <w:rPr>
+          <w:rFonts w:ascii="Consolas" w:hAnsi="Consolas"/>
+          <w:color w:val="000000" w:themeColor="text1"/>
+          <w:sz w:val="21"/>
+          <w:szCs w:val="21"/>
+          <w:highlight w:val="lightGray"/>
+        </w:rPr>
+        <w:t>Denmark","France","Germany</w:t>
+      </w:r>
+      <w:proofErr w:type="spellEnd"/>
+      <w:r>
+        <w:rPr>
+          <w:rFonts w:ascii="Consolas" w:hAnsi="Consolas"/>
+          <w:color w:val="000000" w:themeColor="text1"/>
+          <w:sz w:val="21"/>
+          <w:szCs w:val="21"/>
+          <w:highlight w:val="lightGray"/>
+        </w:rPr>
+        <w:t>")</w:t>
+      </w:r>
+    </w:p>
+    <w:p>
+      <w:pPr>
+        <w:spacing w:after="0"/>
+        <w:ind w:left="360"/>
+        <w:jc w:val="both"/>
+        <w:rPr>
+          <w:rFonts w:ascii="Consolas" w:hAnsi="Consolas"/>
+          <w:color w:val="000000" w:themeColor="text1"/>
+          <w:sz w:val="21"/>
+          <w:szCs w:val="21"/>
+          <w:highlight w:val="lightGray"/>
+        </w:rPr>
+      </w:pPr>
+      <w:r>
+        <w:rPr>
+          <w:rFonts w:ascii="Consolas" w:hAnsi="Consolas"/>
+          <w:color w:val="000000" w:themeColor="text1"/>
+          <w:sz w:val="21"/>
+          <w:szCs w:val="21"/>
+          <w:highlight w:val="lightGray"/>
+        </w:rPr>
+        <w:t>trip_planner(first_destination="Iceland",final_destination="Germany",second_destination="India")</w:t>
+      </w:r>
+    </w:p>
+    <w:p>
+      <w:pPr>
+        <w:spacing w:after="0"/>
+        <w:ind w:left="360"/>
+        <w:jc w:val="both"/>
+        <w:rPr>
+          <w:rFonts w:ascii="Consolas" w:hAnsi="Consolas"/>
+          <w:color w:val="FFFFFF" w:themeColor="background1"/>
+          <w:sz w:val="24"/>
+          <w:szCs w:val="24"/>
+        </w:rPr>
+      </w:pPr>
+      <w:proofErr w:type="spellStart"/>
+      <w:r>
+        <w:rPr>
+          <w:rFonts w:ascii="Consolas" w:hAnsi="Consolas"/>
+          <w:color w:val="000000" w:themeColor="text1"/>
+          <w:sz w:val="21"/>
+          <w:szCs w:val="21"/>
+          <w:highlight w:val="lightGray"/>
+        </w:rPr>
+        <w:t>trip_planner</w:t>
+      </w:r>
+      <w:proofErr w:type="spellEnd"/>
+      <w:r>
+        <w:rPr>
+          <w:rFonts w:ascii="Consolas" w:hAnsi="Consolas"/>
+          <w:color w:val="000000" w:themeColor="text1"/>
+          <w:sz w:val="21"/>
+          <w:szCs w:val="21"/>
+          <w:highlight w:val="lightGray"/>
+        </w:rPr>
+        <w:t>("</w:t>
+      </w:r>
+      <w:proofErr w:type="spellStart"/>
+      <w:r>
+        <w:rPr>
+          <w:rFonts w:ascii="Consolas" w:hAnsi="Consolas"/>
+          <w:color w:val="000000" w:themeColor="text1"/>
+          <w:sz w:val="21"/>
+          <w:szCs w:val="21"/>
+          <w:highlight w:val="lightGray"/>
+        </w:rPr>
+        <w:t>Brooklyn","Queens</w:t>
+      </w:r>
+      <w:proofErr w:type="spellEnd"/>
+      <w:r>
+        <w:rPr>
+          <w:rFonts w:ascii="Consolas" w:hAnsi="Consolas"/>
+          <w:color w:val="000000" w:themeColor="text1"/>
+          <w:sz w:val="21"/>
+          <w:szCs w:val="21"/>
+          <w:highlight w:val="lightGray"/>
+        </w:rPr>
+        <w:t>")</w:t>
+      </w:r>
+    </w:p>
+    <w:p>
+      <w:pPr>
+        <w:jc w:val="both"/>
+        <w:rPr>
+          <w:rFonts w:ascii="Consolas" w:hAnsi="Consolas"/>
+          <w:color w:val="FFFFFF" w:themeColor="background1"/>
+          <w:sz w:val="24"/>
+          <w:szCs w:val="24"/>
+        </w:rPr>
+      </w:pPr>
+    </w:p>
+    <w:p>
+      <w:pPr>
+        <w:jc w:val="both"/>
+        <w:rPr>
+          <w:rFonts w:ascii="Consolas" w:hAnsi="Consolas"/>
+          <w:color w:val="FFFFFF" w:themeColor="background1"/>
+          <w:sz w:val="24"/>
+          <w:szCs w:val="24"/>
+        </w:rPr>
+      </w:pPr>
+      <w:r>
+        <w:rPr>
+          <w:rFonts w:ascii="Consolas" w:hAnsi="Consolas"/>
+          <w:color w:val="FFFFFF" w:themeColor="background1"/>
+          <w:sz w:val="24"/>
+          <w:szCs w:val="24"/>
+        </w:rPr>
+        <w:t>Output:</w:t>
+      </w:r>
+    </w:p>
+    <w:p>
+      <w:pPr>
+        <w:shd w:val="clear" w:color="auto" w:fill="000000"/>
+        <w:tabs>
+          <w:tab w:val="left" w:pos="916"/>
+          <w:tab w:val="left" w:pos="1832"/>
+          <w:tab w:val="left" w:pos="2748"/>
+          <w:tab w:val="left" w:pos="3664"/>
+          <w:tab w:val="left" w:pos="4580"/>
+          <w:tab w:val="left" w:pos="5496"/>
+          <w:tab w:val="left" w:pos="6412"/>
+          <w:tab w:val="left" w:pos="7328"/>
+          <w:tab w:val="left" w:pos="8244"/>
+          <w:tab w:val="left" w:pos="9160"/>
+          <w:tab w:val="left" w:pos="10076"/>
+          <w:tab w:val="left" w:pos="10992"/>
+          <w:tab w:val="left" w:pos="11908"/>
+          <w:tab w:val="left" w:pos="12824"/>
+          <w:tab w:val="left" w:pos="13740"/>
+          <w:tab w:val="left" w:pos="14656"/>
+        </w:tabs>
+        <w:spacing w:after="0" w:line="240" w:lineRule="auto"/>
+        <w:rPr>
+          <w:rFonts w:ascii="Courier New" w:eastAsia="Times New Roman" w:hAnsi="Courier New" w:cs="Courier New"/>
+          <w:color w:val="FFFFFF"/>
+          <w:sz w:val="27"/>
+          <w:szCs w:val="27"/>
+          <w:lang w:eastAsia="en-IN"/>
+        </w:rPr>
+      </w:pPr>
+      <w:r>
+        <w:rPr>
+          <w:rFonts w:ascii="Courier New" w:eastAsia="Times New Roman" w:hAnsi="Courier New" w:cs="Courier New"/>
+          <w:color w:val="FFFFFF"/>
+          <w:sz w:val="27"/>
+          <w:szCs w:val="27"/>
+          <w:lang w:eastAsia="en-IN"/>
+        </w:rPr>
+        <w:lastRenderedPageBreak/>
+        <w:t>Here is what your trip will look like!</w:t>
+      </w:r>
+    </w:p>
+    <w:p>
+      <w:pPr>
+        <w:shd w:val="clear" w:color="auto" w:fill="000000"/>
+        <w:tabs>
+          <w:tab w:val="left" w:pos="916"/>
+          <w:tab w:val="left" w:pos="1832"/>
+          <w:tab w:val="left" w:pos="2748"/>
+          <w:tab w:val="left" w:pos="3664"/>
+          <w:tab w:val="left" w:pos="4580"/>
+          <w:tab w:val="left" w:pos="5496"/>
+          <w:tab w:val="left" w:pos="6412"/>
+          <w:tab w:val="left" w:pos="7328"/>
+          <w:tab w:val="left" w:pos="8244"/>
+          <w:tab w:val="left" w:pos="9160"/>
+          <w:tab w:val="left" w:pos="10076"/>
+          <w:tab w:val="left" w:pos="10992"/>
+          <w:tab w:val="left" w:pos="11908"/>
+          <w:tab w:val="left" w:pos="12824"/>
+          <w:tab w:val="left" w:pos="13740"/>
+          <w:tab w:val="left" w:pos="14656"/>
+        </w:tabs>
+        <w:spacing w:after="0" w:line="240" w:lineRule="auto"/>
+        <w:rPr>
+          <w:rFonts w:ascii="Courier New" w:eastAsia="Times New Roman" w:hAnsi="Courier New" w:cs="Courier New"/>
+          <w:color w:val="FFFFFF"/>
+          <w:sz w:val="27"/>
+          <w:szCs w:val="27"/>
+          <w:lang w:eastAsia="en-IN"/>
+        </w:rPr>
+      </w:pPr>
+      <w:r>
+        <w:rPr>
+          <w:rFonts w:ascii="Courier New" w:eastAsia="Times New Roman" w:hAnsi="Courier New" w:cs="Courier New"/>
+          <w:color w:val="FFFFFF"/>
+          <w:sz w:val="27"/>
+          <w:szCs w:val="27"/>
+          <w:lang w:eastAsia="en-IN"/>
+        </w:rPr>
+        <w:t>First, we will stop in France, then Germany, and lastly Denmark</w:t>
+      </w:r>
+    </w:p>
+    <w:p>
+      <w:pPr>
+        <w:shd w:val="clear" w:color="auto" w:fill="000000"/>
+        <w:tabs>
+          <w:tab w:val="left" w:pos="916"/>
+          <w:tab w:val="left" w:pos="1832"/>
+          <w:tab w:val="left" w:pos="2748"/>
+          <w:tab w:val="left" w:pos="3664"/>
+          <w:tab w:val="left" w:pos="4580"/>
+          <w:tab w:val="left" w:pos="5496"/>
+          <w:tab w:val="left" w:pos="6412"/>
+          <w:tab w:val="left" w:pos="7328"/>
+          <w:tab w:val="left" w:pos="8244"/>
+          <w:tab w:val="left" w:pos="9160"/>
+          <w:tab w:val="left" w:pos="10076"/>
+          <w:tab w:val="left" w:pos="10992"/>
+          <w:tab w:val="left" w:pos="11908"/>
+          <w:tab w:val="left" w:pos="12824"/>
+          <w:tab w:val="left" w:pos="13740"/>
+          <w:tab w:val="left" w:pos="14656"/>
+        </w:tabs>
+        <w:spacing w:after="0" w:line="240" w:lineRule="auto"/>
+        <w:rPr>
+          <w:rFonts w:ascii="Courier New" w:eastAsia="Times New Roman" w:hAnsi="Courier New" w:cs="Courier New"/>
+          <w:color w:val="FFFFFF"/>
+          <w:sz w:val="27"/>
+          <w:szCs w:val="27"/>
+          <w:lang w:eastAsia="en-IN"/>
+        </w:rPr>
+      </w:pPr>
+      <w:r>
+        <w:rPr>
+          <w:rFonts w:ascii="Courier New" w:eastAsia="Times New Roman" w:hAnsi="Courier New" w:cs="Courier New"/>
+          <w:color w:val="FFFFFF"/>
+          <w:sz w:val="27"/>
+          <w:szCs w:val="27"/>
+          <w:lang w:eastAsia="en-IN"/>
+        </w:rPr>
+        <w:t>Here is what your trip will look like!</w:t>
+      </w:r>
+    </w:p>
+    <w:p>
+      <w:pPr>
+        <w:shd w:val="clear" w:color="auto" w:fill="000000"/>
+        <w:tabs>
+          <w:tab w:val="left" w:pos="916"/>
+          <w:tab w:val="left" w:pos="1832"/>
+          <w:tab w:val="left" w:pos="2748"/>
+          <w:tab w:val="left" w:pos="3664"/>
+          <w:tab w:val="left" w:pos="4580"/>
+          <w:tab w:val="left" w:pos="5496"/>
+          <w:tab w:val="left" w:pos="6412"/>
+          <w:tab w:val="left" w:pos="7328"/>
+          <w:tab w:val="left" w:pos="8244"/>
+          <w:tab w:val="left" w:pos="9160"/>
+          <w:tab w:val="left" w:pos="10076"/>
+          <w:tab w:val="left" w:pos="10992"/>
+          <w:tab w:val="left" w:pos="11908"/>
+          <w:tab w:val="left" w:pos="12824"/>
+          <w:tab w:val="left" w:pos="13740"/>
+          <w:tab w:val="left" w:pos="14656"/>
+        </w:tabs>
+        <w:spacing w:after="0" w:line="240" w:lineRule="auto"/>
+        <w:rPr>
+          <w:rFonts w:ascii="Courier New" w:eastAsia="Times New Roman" w:hAnsi="Courier New" w:cs="Courier New"/>
+          <w:color w:val="FFFFFF"/>
+          <w:sz w:val="27"/>
+          <w:szCs w:val="27"/>
+          <w:lang w:eastAsia="en-IN"/>
+        </w:rPr>
+      </w:pPr>
+      <w:r>
+        <w:rPr>
+          <w:rFonts w:ascii="Courier New" w:eastAsia="Times New Roman" w:hAnsi="Courier New" w:cs="Courier New"/>
+          <w:color w:val="FFFFFF"/>
+          <w:sz w:val="27"/>
+          <w:szCs w:val="27"/>
+          <w:lang w:eastAsia="en-IN"/>
+        </w:rPr>
+        <w:t>First, we will stop in Denmark, then France, and lastly Germany</w:t>
+      </w:r>
+    </w:p>
+    <w:p>
+      <w:pPr>
+        <w:shd w:val="clear" w:color="auto" w:fill="000000"/>
+        <w:tabs>
+          <w:tab w:val="left" w:pos="916"/>
+          <w:tab w:val="left" w:pos="1832"/>
+          <w:tab w:val="left" w:pos="2748"/>
+          <w:tab w:val="left" w:pos="3664"/>
+          <w:tab w:val="left" w:pos="4580"/>
+          <w:tab w:val="left" w:pos="5496"/>
+          <w:tab w:val="left" w:pos="6412"/>
+          <w:tab w:val="left" w:pos="7328"/>
+          <w:tab w:val="left" w:pos="8244"/>
+          <w:tab w:val="left" w:pos="9160"/>
+          <w:tab w:val="left" w:pos="10076"/>
+          <w:tab w:val="left" w:pos="10992"/>
+          <w:tab w:val="left" w:pos="11908"/>
+          <w:tab w:val="left" w:pos="12824"/>
+          <w:tab w:val="left" w:pos="13740"/>
+          <w:tab w:val="left" w:pos="14656"/>
+        </w:tabs>
+        <w:spacing w:after="0" w:line="240" w:lineRule="auto"/>
+        <w:rPr>
+          <w:rFonts w:ascii="Courier New" w:eastAsia="Times New Roman" w:hAnsi="Courier New" w:cs="Courier New"/>
+          <w:color w:val="FFFFFF"/>
+          <w:sz w:val="27"/>
+          <w:szCs w:val="27"/>
+          <w:lang w:eastAsia="en-IN"/>
+        </w:rPr>
+      </w:pPr>
+      <w:r>
+        <w:rPr>
+          <w:rFonts w:ascii="Courier New" w:eastAsia="Times New Roman" w:hAnsi="Courier New" w:cs="Courier New"/>
+          <w:color w:val="FFFFFF"/>
+          <w:sz w:val="27"/>
+          <w:szCs w:val="27"/>
+          <w:lang w:eastAsia="en-IN"/>
+        </w:rPr>
+        <w:t>Here is what your trip will look like!</w:t>
+      </w:r>
+    </w:p>
+    <w:p>
+      <w:pPr>
+        <w:shd w:val="clear" w:color="auto" w:fill="000000"/>
+        <w:tabs>
+          <w:tab w:val="left" w:pos="916"/>
+          <w:tab w:val="left" w:pos="1832"/>
+          <w:tab w:val="left" w:pos="2748"/>
+          <w:tab w:val="left" w:pos="3664"/>
+          <w:tab w:val="left" w:pos="4580"/>
+          <w:tab w:val="left" w:pos="5496"/>
+          <w:tab w:val="left" w:pos="6412"/>
+          <w:tab w:val="left" w:pos="7328"/>
+          <w:tab w:val="left" w:pos="8244"/>
+          <w:tab w:val="left" w:pos="9160"/>
+          <w:tab w:val="left" w:pos="10076"/>
+          <w:tab w:val="left" w:pos="10992"/>
+          <w:tab w:val="left" w:pos="11908"/>
+          <w:tab w:val="left" w:pos="12824"/>
+          <w:tab w:val="left" w:pos="13740"/>
+          <w:tab w:val="left" w:pos="14656"/>
+        </w:tabs>
+        <w:spacing w:after="0" w:line="240" w:lineRule="auto"/>
+        <w:rPr>
+          <w:rFonts w:ascii="Courier New" w:eastAsia="Times New Roman" w:hAnsi="Courier New" w:cs="Courier New"/>
+          <w:color w:val="FFFFFF"/>
+          <w:sz w:val="27"/>
+          <w:szCs w:val="27"/>
+          <w:lang w:eastAsia="en-IN"/>
+        </w:rPr>
+      </w:pPr>
+      <w:r>
+        <w:rPr>
+          <w:rFonts w:ascii="Courier New" w:eastAsia="Times New Roman" w:hAnsi="Courier New" w:cs="Courier New"/>
+          <w:color w:val="FFFFFF"/>
+          <w:sz w:val="27"/>
+          <w:szCs w:val="27"/>
+          <w:lang w:eastAsia="en-IN"/>
+        </w:rPr>
+        <w:t>First, we will stop in Iceland, then India, and lastly Germany</w:t>
+      </w:r>
+    </w:p>
+    <w:p>
+      <w:pPr>
+        <w:shd w:val="clear" w:color="auto" w:fill="000000"/>
+        <w:tabs>
+          <w:tab w:val="left" w:pos="916"/>
+          <w:tab w:val="left" w:pos="1832"/>
+          <w:tab w:val="left" w:pos="2748"/>
+          <w:tab w:val="left" w:pos="3664"/>
+          <w:tab w:val="left" w:pos="4580"/>
+          <w:tab w:val="left" w:pos="5496"/>
+          <w:tab w:val="left" w:pos="6412"/>
+          <w:tab w:val="left" w:pos="7328"/>
+          <w:tab w:val="left" w:pos="8244"/>
+          <w:tab w:val="left" w:pos="9160"/>
+          <w:tab w:val="left" w:pos="10076"/>
+          <w:tab w:val="left" w:pos="10992"/>
+          <w:tab w:val="left" w:pos="11908"/>
+          <w:tab w:val="left" w:pos="12824"/>
+          <w:tab w:val="left" w:pos="13740"/>
+          <w:tab w:val="left" w:pos="14656"/>
+        </w:tabs>
+        <w:spacing w:after="0" w:line="240" w:lineRule="auto"/>
+        <w:rPr>
+          <w:rFonts w:ascii="Courier New" w:eastAsia="Times New Roman" w:hAnsi="Courier New" w:cs="Courier New"/>
+          <w:color w:val="FFFFFF"/>
+          <w:sz w:val="27"/>
+          <w:szCs w:val="27"/>
+          <w:lang w:eastAsia="en-IN"/>
+        </w:rPr>
+      </w:pPr>
+      <w:r>
+        <w:rPr>
+          <w:rFonts w:ascii="Courier New" w:eastAsia="Times New Roman" w:hAnsi="Courier New" w:cs="Courier New"/>
+          <w:color w:val="FFFFFF"/>
+          <w:sz w:val="27"/>
+          <w:szCs w:val="27"/>
+          <w:lang w:eastAsia="en-IN"/>
+        </w:rPr>
+        <w:t>Here is what your trip will look like!</w:t>
+      </w:r>
+    </w:p>
+    <w:p>
+      <w:pPr>
+        <w:shd w:val="clear" w:color="auto" w:fill="000000"/>
+        <w:tabs>
+          <w:tab w:val="left" w:pos="916"/>
+          <w:tab w:val="left" w:pos="1832"/>
+          <w:tab w:val="left" w:pos="2748"/>
+          <w:tab w:val="left" w:pos="3664"/>
+          <w:tab w:val="left" w:pos="4580"/>
+          <w:tab w:val="left" w:pos="5496"/>
+          <w:tab w:val="left" w:pos="6412"/>
+          <w:tab w:val="left" w:pos="7328"/>
+          <w:tab w:val="left" w:pos="8244"/>
+          <w:tab w:val="left" w:pos="9160"/>
+          <w:tab w:val="left" w:pos="10076"/>
+          <w:tab w:val="left" w:pos="10992"/>
+          <w:tab w:val="left" w:pos="11908"/>
+          <w:tab w:val="left" w:pos="12824"/>
+          <w:tab w:val="left" w:pos="13740"/>
+          <w:tab w:val="left" w:pos="14656"/>
+        </w:tabs>
+        <w:spacing w:after="0" w:line="240" w:lineRule="auto"/>
+        <w:rPr>
+          <w:rFonts w:ascii="Courier New" w:eastAsia="Times New Roman" w:hAnsi="Courier New" w:cs="Courier New"/>
+          <w:color w:val="FFFFFF"/>
+          <w:sz w:val="27"/>
+          <w:szCs w:val="27"/>
+          <w:lang w:eastAsia="en-IN"/>
+        </w:rPr>
+      </w:pPr>
+      <w:r>
+        <w:rPr>
+          <w:rFonts w:ascii="Courier New" w:eastAsia="Times New Roman" w:hAnsi="Courier New" w:cs="Courier New"/>
+          <w:color w:val="FFFFFF"/>
+          <w:sz w:val="27"/>
+          <w:szCs w:val="27"/>
+          <w:lang w:eastAsia="en-IN"/>
+        </w:rPr>
+        <w:t>First, we will stop in Brooklyn, then Queens, and lastly Codecademy HQ</w:t>
+      </w:r>
+    </w:p>
+    <w:p>
+      <w:pPr>
+        <w:jc w:val="both"/>
+        <w:rPr>
+          <w:rFonts w:ascii="Consolas" w:hAnsi="Consolas"/>
+          <w:color w:val="FFFFFF" w:themeColor="background1"/>
+          <w:sz w:val="24"/>
+          <w:szCs w:val="24"/>
+        </w:rPr>
+      </w:pPr>
+    </w:p>
+    <w:p>
+      <w:pPr>
+        <w:jc w:val="both"/>
+        <w:rPr>
+          <w:rFonts w:ascii="Consolas" w:hAnsi="Consolas"/>
+          <w:b/>
+          <w:bCs/>
+          <w:color w:val="FFFFFF" w:themeColor="background1"/>
+          <w:sz w:val="24"/>
+          <w:szCs w:val="24"/>
+        </w:rPr>
+      </w:pPr>
+      <w:r>
+        <w:rPr>
+          <w:rFonts w:ascii="Consolas" w:hAnsi="Consolas"/>
+          <w:b/>
+          <w:bCs/>
+          <w:color w:val="FFFF00"/>
+          <w:sz w:val="36"/>
+          <w:szCs w:val="36"/>
+        </w:rPr>
+        <w:t>Built-in Functions vs User Defined Functions</w:t>
+      </w:r>
+    </w:p>
+    <w:p>
+      <w:pPr>
+        <w:jc w:val="both"/>
+        <w:rPr>
+          <w:rFonts w:ascii="Consolas" w:hAnsi="Consolas"/>
+          <w:color w:val="FFFFFF" w:themeColor="background1"/>
+          <w:sz w:val="24"/>
+          <w:szCs w:val="24"/>
+        </w:rPr>
+      </w:pPr>
+      <w:r>
+        <w:rPr>
+          <w:rFonts w:ascii="Consolas" w:hAnsi="Consolas"/>
+          <w:color w:val="FFFFFF" w:themeColor="background1"/>
+          <w:sz w:val="24"/>
+          <w:szCs w:val="24"/>
+        </w:rPr>
+        <w:t>There are two distinct categories for functions in the world of Python. What we have been writing so far in our exercises are called User Defined functions – functions that are written by programmers.</w:t>
+      </w:r>
+    </w:p>
+    <w:p>
+      <w:pPr>
+        <w:jc w:val="both"/>
+        <w:rPr>
+          <w:rFonts w:ascii="Consolas" w:hAnsi="Consolas"/>
+          <w:color w:val="FFFFFF" w:themeColor="background1"/>
+          <w:sz w:val="24"/>
+          <w:szCs w:val="24"/>
+        </w:rPr>
+      </w:pPr>
+      <w:r>
+        <w:rPr>
+          <w:rFonts w:ascii="Consolas" w:hAnsi="Consolas"/>
+          <w:color w:val="FFFFFF" w:themeColor="background1"/>
+          <w:sz w:val="24"/>
+          <w:szCs w:val="24"/>
+        </w:rPr>
+        <w:t xml:space="preserve">There is another category called Built-in functions – functions that come built into Python for us to use. Remember when we were using </w:t>
+      </w:r>
+      <w:r>
+        <w:rPr>
+          <w:rFonts w:ascii="Consolas" w:hAnsi="Consolas"/>
+          <w:color w:val="000000" w:themeColor="text1"/>
+          <w:sz w:val="24"/>
+          <w:szCs w:val="24"/>
+          <w:highlight w:val="lightGray"/>
+        </w:rPr>
+        <w:t>print</w:t>
+      </w:r>
+      <w:r>
+        <w:rPr>
+          <w:rFonts w:ascii="Consolas" w:hAnsi="Consolas"/>
+          <w:color w:val="FFFFFF" w:themeColor="background1"/>
+          <w:sz w:val="24"/>
+          <w:szCs w:val="24"/>
+        </w:rPr>
+        <w:t xml:space="preserve"> or </w:t>
+      </w:r>
+      <w:r>
+        <w:rPr>
+          <w:rFonts w:ascii="Consolas" w:hAnsi="Consolas"/>
+          <w:color w:val="000000" w:themeColor="text1"/>
+          <w:sz w:val="24"/>
+          <w:szCs w:val="24"/>
+          <w:highlight w:val="lightGray"/>
+        </w:rPr>
+        <w:t>str</w:t>
+      </w:r>
+      <w:r>
+        <w:rPr>
+          <w:rFonts w:ascii="Consolas" w:hAnsi="Consolas"/>
+          <w:color w:val="FFFFFF" w:themeColor="background1"/>
+          <w:sz w:val="24"/>
+          <w:szCs w:val="24"/>
+        </w:rPr>
+        <w:t>? Both of these functions are built into the language for us, which means we have been using built in functions all along!</w:t>
+      </w:r>
+    </w:p>
+    <w:p>
+      <w:pPr>
+        <w:jc w:val="both"/>
+        <w:rPr>
+          <w:rFonts w:ascii="Consolas" w:hAnsi="Consolas"/>
+          <w:color w:val="FFFFFF" w:themeColor="background1"/>
+          <w:sz w:val="24"/>
+          <w:szCs w:val="24"/>
+        </w:rPr>
+      </w:pPr>
+    </w:p>
+    <w:p>
+      <w:pPr>
+        <w:jc w:val="both"/>
+        <w:rPr>
+          <w:rFonts w:ascii="Consolas" w:hAnsi="Consolas"/>
+          <w:b/>
+          <w:bCs/>
+          <w:color w:val="FFFFFF" w:themeColor="background1"/>
+          <w:sz w:val="24"/>
+          <w:szCs w:val="24"/>
+        </w:rPr>
+      </w:pPr>
+      <w:r>
+        <w:rPr>
+          <w:rFonts w:ascii="Consolas" w:hAnsi="Consolas"/>
+          <w:b/>
+          <w:bCs/>
+          <w:color w:val="FFFF00"/>
+          <w:sz w:val="36"/>
+          <w:szCs w:val="36"/>
+        </w:rPr>
+        <w:t>Variable Access</w:t>
+      </w:r>
+    </w:p>
+    <w:p>
+      <w:pPr>
+        <w:jc w:val="both"/>
+        <w:rPr>
+          <w:rFonts w:ascii="Consolas" w:hAnsi="Consolas"/>
+          <w:color w:val="FFFFFF" w:themeColor="background1"/>
+          <w:sz w:val="24"/>
+          <w:szCs w:val="24"/>
+        </w:rPr>
+      </w:pPr>
+      <w:r>
+        <w:rPr>
+          <w:rFonts w:ascii="Consolas" w:hAnsi="Consolas"/>
+          <w:color w:val="FFFFFF" w:themeColor="background1"/>
+          <w:sz w:val="24"/>
+          <w:szCs w:val="24"/>
+        </w:rPr>
+        <w:t>We call the part of a program where a variable can be accessed its scope. The scope of a function parameter is only inside the function.</w:t>
+      </w:r>
+    </w:p>
+    <w:p>
+      <w:pPr>
+        <w:jc w:val="both"/>
+        <w:rPr>
+          <w:rFonts w:ascii="Consolas" w:hAnsi="Consolas"/>
+          <w:color w:val="FFFFFF" w:themeColor="background1"/>
+          <w:sz w:val="24"/>
+          <w:szCs w:val="24"/>
+        </w:rPr>
+      </w:pPr>
+      <w:r>
+        <w:rPr>
+          <w:rFonts w:ascii="Consolas" w:hAnsi="Consolas"/>
+          <w:color w:val="FFFFFF" w:themeColor="background1"/>
+          <w:sz w:val="24"/>
+          <w:szCs w:val="24"/>
+        </w:rPr>
+        <w:t>For a variable defined outside a function, it can be accessed anywhere in the file.</w:t>
+      </w:r>
+    </w:p>
+    <w:p>
+      <w:pPr>
+        <w:jc w:val="both"/>
+        <w:rPr>
+          <w:rFonts w:ascii="Consolas" w:hAnsi="Consolas"/>
+          <w:color w:val="FFFFFF" w:themeColor="background1"/>
+          <w:sz w:val="24"/>
+          <w:szCs w:val="24"/>
+        </w:rPr>
+      </w:pPr>
+    </w:p>
+    <w:p>
+      <w:pPr>
+        <w:jc w:val="both"/>
+        <w:rPr>
+          <w:rFonts w:ascii="Consolas" w:hAnsi="Consolas"/>
+          <w:b/>
+          <w:bCs/>
+          <w:color w:val="FFFFFF" w:themeColor="background1"/>
+          <w:sz w:val="24"/>
+          <w:szCs w:val="24"/>
+        </w:rPr>
+      </w:pPr>
+      <w:r>
+        <w:rPr>
+          <w:rFonts w:ascii="Consolas" w:hAnsi="Consolas"/>
+          <w:b/>
+          <w:bCs/>
+          <w:color w:val="FFFF00"/>
+          <w:sz w:val="36"/>
+          <w:szCs w:val="36"/>
+        </w:rPr>
+        <w:t>Returns</w:t>
+      </w:r>
+    </w:p>
+    <w:p>
+      <w:pPr>
+        <w:jc w:val="both"/>
+        <w:rPr>
+          <w:rFonts w:ascii="Consolas" w:hAnsi="Consolas"/>
+          <w:color w:val="FFFFFF" w:themeColor="background1"/>
+          <w:sz w:val="24"/>
+          <w:szCs w:val="24"/>
+        </w:rPr>
+      </w:pPr>
+      <w:r>
+        <w:rPr>
+          <w:rFonts w:ascii="Consolas" w:hAnsi="Consolas"/>
+          <w:color w:val="FFFFFF" w:themeColor="background1"/>
+          <w:sz w:val="24"/>
+          <w:szCs w:val="24"/>
+        </w:rPr>
+        <w:t xml:space="preserve">Functions can also return a value to the program so that this value can be modified or used later. We use the keyword </w:t>
+      </w:r>
+      <w:r>
+        <w:rPr>
+          <w:rFonts w:ascii="Consolas" w:hAnsi="Consolas"/>
+          <w:color w:val="000000" w:themeColor="text1"/>
+          <w:sz w:val="24"/>
+          <w:szCs w:val="24"/>
+          <w:highlight w:val="lightGray"/>
+        </w:rPr>
+        <w:t>return</w:t>
+      </w:r>
+      <w:r>
+        <w:rPr>
+          <w:rFonts w:ascii="Consolas" w:hAnsi="Consolas"/>
+          <w:color w:val="FFFFFF" w:themeColor="background1"/>
+          <w:sz w:val="24"/>
+          <w:szCs w:val="24"/>
+        </w:rPr>
+        <w:t xml:space="preserve"> to do this.</w:t>
+      </w:r>
+    </w:p>
+    <w:p>
+      <w:pPr>
+        <w:jc w:val="both"/>
+        <w:rPr>
+          <w:rFonts w:ascii="Consolas" w:hAnsi="Consolas"/>
+          <w:color w:val="FFFFFF" w:themeColor="background1"/>
+          <w:sz w:val="24"/>
+          <w:szCs w:val="24"/>
+        </w:rPr>
+      </w:pPr>
+      <w:r>
+        <w:rPr>
+          <w:rFonts w:ascii="Consolas" w:hAnsi="Consolas"/>
+          <w:color w:val="FFFFFF" w:themeColor="background1"/>
+          <w:sz w:val="24"/>
+          <w:szCs w:val="24"/>
+        </w:rPr>
+        <w:t>Saving the values returned from a function allows us to reuse the value throughout the rest of the program.</w:t>
+      </w:r>
+    </w:p>
+    <w:p>
+      <w:pPr>
+        <w:jc w:val="both"/>
+        <w:rPr>
+          <w:rFonts w:ascii="Consolas" w:hAnsi="Consolas"/>
+          <w:color w:val="FFFFFF" w:themeColor="background1"/>
+          <w:sz w:val="24"/>
+          <w:szCs w:val="24"/>
+        </w:rPr>
+      </w:pPr>
+      <w:r>
+        <w:rPr>
+          <w:rFonts w:ascii="Consolas" w:hAnsi="Consolas"/>
+          <w:color w:val="FFFFFF" w:themeColor="background1"/>
+          <w:sz w:val="24"/>
+          <w:szCs w:val="24"/>
+        </w:rPr>
+        <w:t>When there is a result from a function that is stored in a variable, it is called a returned function value.</w:t>
+      </w:r>
+    </w:p>
+    <w:p>
+      <w:pPr>
+        <w:jc w:val="both"/>
+        <w:rPr>
+          <w:rFonts w:ascii="Consolas" w:hAnsi="Consolas"/>
+          <w:color w:val="FFFFFF" w:themeColor="background1"/>
+          <w:sz w:val="24"/>
+          <w:szCs w:val="24"/>
+        </w:rPr>
+      </w:pPr>
+    </w:p>
+    <w:p>
+      <w:pPr>
+        <w:jc w:val="both"/>
+        <w:rPr>
+          <w:rFonts w:ascii="Consolas" w:hAnsi="Consolas"/>
+          <w:color w:val="FFFFFF" w:themeColor="background1"/>
+          <w:sz w:val="24"/>
+          <w:szCs w:val="24"/>
+        </w:rPr>
+      </w:pPr>
+    </w:p>
+    <w:p>
+      <w:pPr>
+        <w:jc w:val="both"/>
+        <w:rPr>
+          <w:rFonts w:ascii="Consolas" w:hAnsi="Consolas"/>
+          <w:color w:val="FFFFFF" w:themeColor="background1"/>
+          <w:sz w:val="24"/>
+          <w:szCs w:val="24"/>
+        </w:rPr>
+      </w:pPr>
+    </w:p>
+    <w:p>
+      <w:pPr>
+        <w:jc w:val="both"/>
+        <w:rPr>
+          <w:rFonts w:ascii="Consolas" w:hAnsi="Consolas"/>
+          <w:color w:val="FFFFFF" w:themeColor="background1"/>
+          <w:sz w:val="24"/>
+          <w:szCs w:val="24"/>
+        </w:rPr>
+      </w:pPr>
+    </w:p>
+    <w:p>
+      <w:pPr>
+        <w:jc w:val="both"/>
+        <w:rPr>
+          <w:rFonts w:ascii="Consolas" w:hAnsi="Consolas"/>
+          <w:color w:val="FFFFFF" w:themeColor="background1"/>
+          <w:sz w:val="24"/>
+          <w:szCs w:val="24"/>
+        </w:rPr>
+      </w:pPr>
+    </w:p>
+    <w:p>
+      <w:pPr>
+        <w:jc w:val="both"/>
+        <w:rPr>
+          <w:rFonts w:ascii="Consolas" w:hAnsi="Consolas"/>
+          <w:color w:val="FFFFFF" w:themeColor="background1"/>
+          <w:sz w:val="24"/>
+          <w:szCs w:val="24"/>
+        </w:rPr>
+      </w:pPr>
+    </w:p>
+    <w:p>
+      <w:pPr>
+        <w:jc w:val="both"/>
+        <w:rPr>
+          <w:rFonts w:ascii="Consolas" w:hAnsi="Consolas"/>
+          <w:color w:val="FFFFFF" w:themeColor="background1"/>
+          <w:sz w:val="24"/>
+          <w:szCs w:val="24"/>
+        </w:rPr>
+      </w:pPr>
+    </w:p>
+    <w:p>
+      <w:pPr>
+        <w:jc w:val="both"/>
+        <w:rPr>
+          <w:rFonts w:ascii="Consolas" w:hAnsi="Consolas"/>
+          <w:color w:val="FFFFFF" w:themeColor="background1"/>
           <w:sz w:val="24"/>
           <w:szCs w:val="24"/>
         </w:rPr>
@@ -575,6 +2927,345 @@
     </w:lvl>
   </w:abstractNum>
   <w:abstractNum w:abstractNumId="4" w15:restartNumberingAfterBreak="0">
+    <w:nsid w:val="206C794A"/>
+    <w:multiLevelType w:val="hybridMultilevel"/>
+    <w:tmpl w:val="D812E380"/>
+    <w:lvl w:ilvl="0" w:tplc="40090001">
+      <w:start w:val="1"/>
+      <w:numFmt w:val="bullet"/>
+      <w:lvlText w:val=""/>
+      <w:lvlJc w:val="left"/>
+      <w:pPr>
+        <w:ind w:left="720" w:hanging="360"/>
+      </w:pPr>
+      <w:rPr>
+        <w:rFonts w:ascii="Symbol" w:hAnsi="Symbol" w:hint="default"/>
+      </w:rPr>
+    </w:lvl>
+    <w:lvl w:ilvl="1" w:tplc="40090003" w:tentative="1">
+      <w:start w:val="1"/>
+      <w:numFmt w:val="bullet"/>
+      <w:lvlText w:val="o"/>
+      <w:lvlJc w:val="left"/>
+      <w:pPr>
+        <w:ind w:left="1440" w:hanging="360"/>
+      </w:pPr>
+      <w:rPr>
+        <w:rFonts w:ascii="Courier New" w:hAnsi="Courier New" w:cs="Courier New" w:hint="default"/>
+      </w:rPr>
+    </w:lvl>
+    <w:lvl w:ilvl="2" w:tplc="40090005" w:tentative="1">
+      <w:start w:val="1"/>
+      <w:numFmt w:val="bullet"/>
+      <w:lvlText w:val=""/>
+      <w:lvlJc w:val="left"/>
+      <w:pPr>
+        <w:ind w:left="2160" w:hanging="360"/>
+      </w:pPr>
+      <w:rPr>
+        <w:rFonts w:ascii="Wingdings" w:hAnsi="Wingdings" w:hint="default"/>
+      </w:rPr>
+    </w:lvl>
+    <w:lvl w:ilvl="3" w:tplc="40090001" w:tentative="1">
+      <w:start w:val="1"/>
+      <w:numFmt w:val="bullet"/>
+      <w:lvlText w:val=""/>
+      <w:lvlJc w:val="left"/>
+      <w:pPr>
+        <w:ind w:left="2880" w:hanging="360"/>
+      </w:pPr>
+      <w:rPr>
+        <w:rFonts w:ascii="Symbol" w:hAnsi="Symbol" w:hint="default"/>
+      </w:rPr>
+    </w:lvl>
+    <w:lvl w:ilvl="4" w:tplc="40090003" w:tentative="1">
+      <w:start w:val="1"/>
+      <w:numFmt w:val="bullet"/>
+      <w:lvlText w:val="o"/>
+      <w:lvlJc w:val="left"/>
+      <w:pPr>
+        <w:ind w:left="3600" w:hanging="360"/>
+      </w:pPr>
+      <w:rPr>
+        <w:rFonts w:ascii="Courier New" w:hAnsi="Courier New" w:cs="Courier New" w:hint="default"/>
+      </w:rPr>
+    </w:lvl>
+    <w:lvl w:ilvl="5" w:tplc="40090005" w:tentative="1">
+      <w:start w:val="1"/>
+      <w:numFmt w:val="bullet"/>
+      <w:lvlText w:val=""/>
+      <w:lvlJc w:val="left"/>
+      <w:pPr>
+        <w:ind w:left="4320" w:hanging="360"/>
+      </w:pPr>
+      <w:rPr>
+        <w:rFonts w:ascii="Wingdings" w:hAnsi="Wingdings" w:hint="default"/>
+      </w:rPr>
+    </w:lvl>
+    <w:lvl w:ilvl="6" w:tplc="40090001" w:tentative="1">
+      <w:start w:val="1"/>
+      <w:numFmt w:val="bullet"/>
+      <w:lvlText w:val=""/>
+      <w:lvlJc w:val="left"/>
+      <w:pPr>
+        <w:ind w:left="5040" w:hanging="360"/>
+      </w:pPr>
+      <w:rPr>
+        <w:rFonts w:ascii="Symbol" w:hAnsi="Symbol" w:hint="default"/>
+      </w:rPr>
+    </w:lvl>
+    <w:lvl w:ilvl="7" w:tplc="40090003" w:tentative="1">
+      <w:start w:val="1"/>
+      <w:numFmt w:val="bullet"/>
+      <w:lvlText w:val="o"/>
+      <w:lvlJc w:val="left"/>
+      <w:pPr>
+        <w:ind w:left="5760" w:hanging="360"/>
+      </w:pPr>
+      <w:rPr>
+        <w:rFonts w:ascii="Courier New" w:hAnsi="Courier New" w:cs="Courier New" w:hint="default"/>
+      </w:rPr>
+    </w:lvl>
+    <w:lvl w:ilvl="8" w:tplc="40090005" w:tentative="1">
+      <w:start w:val="1"/>
+      <w:numFmt w:val="bullet"/>
+      <w:lvlText w:val=""/>
+      <w:lvlJc w:val="left"/>
+      <w:pPr>
+        <w:ind w:left="6480" w:hanging="360"/>
+      </w:pPr>
+      <w:rPr>
+        <w:rFonts w:ascii="Wingdings" w:hAnsi="Wingdings" w:hint="default"/>
+      </w:rPr>
+    </w:lvl>
+  </w:abstractNum>
+  <w:abstractNum w:abstractNumId="5" w15:restartNumberingAfterBreak="0">
+    <w:nsid w:val="44A36B55"/>
+    <w:multiLevelType w:val="hybridMultilevel"/>
+    <w:tmpl w:val="F0023C56"/>
+    <w:lvl w:ilvl="0" w:tplc="40090001">
+      <w:start w:val="1"/>
+      <w:numFmt w:val="bullet"/>
+      <w:lvlText w:val=""/>
+      <w:lvlJc w:val="left"/>
+      <w:pPr>
+        <w:ind w:left="720" w:hanging="360"/>
+      </w:pPr>
+      <w:rPr>
+        <w:rFonts w:ascii="Symbol" w:hAnsi="Symbol" w:hint="default"/>
+      </w:rPr>
+    </w:lvl>
+    <w:lvl w:ilvl="1" w:tplc="40090003" w:tentative="1">
+      <w:start w:val="1"/>
+      <w:numFmt w:val="bullet"/>
+      <w:lvlText w:val="o"/>
+      <w:lvlJc w:val="left"/>
+      <w:pPr>
+        <w:ind w:left="1440" w:hanging="360"/>
+      </w:pPr>
+      <w:rPr>
+        <w:rFonts w:ascii="Courier New" w:hAnsi="Courier New" w:cs="Courier New" w:hint="default"/>
+      </w:rPr>
+    </w:lvl>
+    <w:lvl w:ilvl="2" w:tplc="40090005" w:tentative="1">
+      <w:start w:val="1"/>
+      <w:numFmt w:val="bullet"/>
+      <w:lvlText w:val=""/>
+      <w:lvlJc w:val="left"/>
+      <w:pPr>
+        <w:ind w:left="2160" w:hanging="360"/>
+      </w:pPr>
+      <w:rPr>
+        <w:rFonts w:ascii="Wingdings" w:hAnsi="Wingdings" w:hint="default"/>
+      </w:rPr>
+    </w:lvl>
+    <w:lvl w:ilvl="3" w:tplc="40090001" w:tentative="1">
+      <w:start w:val="1"/>
+      <w:numFmt w:val="bullet"/>
+      <w:lvlText w:val=""/>
+      <w:lvlJc w:val="left"/>
+      <w:pPr>
+        <w:ind w:left="2880" w:hanging="360"/>
+      </w:pPr>
+      <w:rPr>
+        <w:rFonts w:ascii="Symbol" w:hAnsi="Symbol" w:hint="default"/>
+      </w:rPr>
+    </w:lvl>
+    <w:lvl w:ilvl="4" w:tplc="40090003" w:tentative="1">
+      <w:start w:val="1"/>
+      <w:numFmt w:val="bullet"/>
+      <w:lvlText w:val="o"/>
+      <w:lvlJc w:val="left"/>
+      <w:pPr>
+        <w:ind w:left="3600" w:hanging="360"/>
+      </w:pPr>
+      <w:rPr>
+        <w:rFonts w:ascii="Courier New" w:hAnsi="Courier New" w:cs="Courier New" w:hint="default"/>
+      </w:rPr>
+    </w:lvl>
+    <w:lvl w:ilvl="5" w:tplc="40090005" w:tentative="1">
+      <w:start w:val="1"/>
+      <w:numFmt w:val="bullet"/>
+      <w:lvlText w:val=""/>
+      <w:lvlJc w:val="left"/>
+      <w:pPr>
+        <w:ind w:left="4320" w:hanging="360"/>
+      </w:pPr>
+      <w:rPr>
+        <w:rFonts w:ascii="Wingdings" w:hAnsi="Wingdings" w:hint="default"/>
+      </w:rPr>
+    </w:lvl>
+    <w:lvl w:ilvl="6" w:tplc="40090001" w:tentative="1">
+      <w:start w:val="1"/>
+      <w:numFmt w:val="bullet"/>
+      <w:lvlText w:val=""/>
+      <w:lvlJc w:val="left"/>
+      <w:pPr>
+        <w:ind w:left="5040" w:hanging="360"/>
+      </w:pPr>
+      <w:rPr>
+        <w:rFonts w:ascii="Symbol" w:hAnsi="Symbol" w:hint="default"/>
+      </w:rPr>
+    </w:lvl>
+    <w:lvl w:ilvl="7" w:tplc="40090003" w:tentative="1">
+      <w:start w:val="1"/>
+      <w:numFmt w:val="bullet"/>
+      <w:lvlText w:val="o"/>
+      <w:lvlJc w:val="left"/>
+      <w:pPr>
+        <w:ind w:left="5760" w:hanging="360"/>
+      </w:pPr>
+      <w:rPr>
+        <w:rFonts w:ascii="Courier New" w:hAnsi="Courier New" w:cs="Courier New" w:hint="default"/>
+      </w:rPr>
+    </w:lvl>
+    <w:lvl w:ilvl="8" w:tplc="40090005" w:tentative="1">
+      <w:start w:val="1"/>
+      <w:numFmt w:val="bullet"/>
+      <w:lvlText w:val=""/>
+      <w:lvlJc w:val="left"/>
+      <w:pPr>
+        <w:ind w:left="6480" w:hanging="360"/>
+      </w:pPr>
+      <w:rPr>
+        <w:rFonts w:ascii="Wingdings" w:hAnsi="Wingdings" w:hint="default"/>
+      </w:rPr>
+    </w:lvl>
+  </w:abstractNum>
+  <w:abstractNum w:abstractNumId="6" w15:restartNumberingAfterBreak="0">
+    <w:nsid w:val="45AF0D3C"/>
+    <w:multiLevelType w:val="hybridMultilevel"/>
+    <w:tmpl w:val="EAD0AA46"/>
+    <w:lvl w:ilvl="0" w:tplc="40090001">
+      <w:start w:val="1"/>
+      <w:numFmt w:val="bullet"/>
+      <w:lvlText w:val=""/>
+      <w:lvlJc w:val="left"/>
+      <w:pPr>
+        <w:ind w:left="720" w:hanging="360"/>
+      </w:pPr>
+      <w:rPr>
+        <w:rFonts w:ascii="Symbol" w:hAnsi="Symbol" w:hint="default"/>
+      </w:rPr>
+    </w:lvl>
+    <w:lvl w:ilvl="1" w:tplc="40090003" w:tentative="1">
+      <w:start w:val="1"/>
+      <w:numFmt w:val="bullet"/>
+      <w:lvlText w:val="o"/>
+      <w:lvlJc w:val="left"/>
+      <w:pPr>
+        <w:ind w:left="1440" w:hanging="360"/>
+      </w:pPr>
+      <w:rPr>
+        <w:rFonts w:ascii="Courier New" w:hAnsi="Courier New" w:cs="Courier New" w:hint="default"/>
+      </w:rPr>
+    </w:lvl>
+    <w:lvl w:ilvl="2" w:tplc="40090005" w:tentative="1">
+      <w:start w:val="1"/>
+      <w:numFmt w:val="bullet"/>
+      <w:lvlText w:val=""/>
+      <w:lvlJc w:val="left"/>
+      <w:pPr>
+        <w:ind w:left="2160" w:hanging="360"/>
+      </w:pPr>
+      <w:rPr>
+        <w:rFonts w:ascii="Wingdings" w:hAnsi="Wingdings" w:hint="default"/>
+      </w:rPr>
+    </w:lvl>
+    <w:lvl w:ilvl="3" w:tplc="40090001" w:tentative="1">
+      <w:start w:val="1"/>
+      <w:numFmt w:val="bullet"/>
+      <w:lvlText w:val=""/>
+      <w:lvlJc w:val="left"/>
+      <w:pPr>
+        <w:ind w:left="2880" w:hanging="360"/>
+      </w:pPr>
+      <w:rPr>
+        <w:rFonts w:ascii="Symbol" w:hAnsi="Symbol" w:hint="default"/>
+      </w:rPr>
+    </w:lvl>
+    <w:lvl w:ilvl="4" w:tplc="40090003" w:tentative="1">
+      <w:start w:val="1"/>
+      <w:numFmt w:val="bullet"/>
+      <w:lvlText w:val="o"/>
+      <w:lvlJc w:val="left"/>
+      <w:pPr>
+        <w:ind w:left="3600" w:hanging="360"/>
+      </w:pPr>
+      <w:rPr>
+        <w:rFonts w:ascii="Courier New" w:hAnsi="Courier New" w:cs="Courier New" w:hint="default"/>
+      </w:rPr>
+    </w:lvl>
+    <w:lvl w:ilvl="5" w:tplc="40090005" w:tentative="1">
+      <w:start w:val="1"/>
+      <w:numFmt w:val="bullet"/>
+      <w:lvlText w:val=""/>
+      <w:lvlJc w:val="left"/>
+      <w:pPr>
+        <w:ind w:left="4320" w:hanging="360"/>
+      </w:pPr>
+      <w:rPr>
+        <w:rFonts w:ascii="Wingdings" w:hAnsi="Wingdings" w:hint="default"/>
+      </w:rPr>
+    </w:lvl>
+    <w:lvl w:ilvl="6" w:tplc="40090001" w:tentative="1">
+      <w:start w:val="1"/>
+      <w:numFmt w:val="bullet"/>
+      <w:lvlText w:val=""/>
+      <w:lvlJc w:val="left"/>
+      <w:pPr>
+        <w:ind w:left="5040" w:hanging="360"/>
+      </w:pPr>
+      <w:rPr>
+        <w:rFonts w:ascii="Symbol" w:hAnsi="Symbol" w:hint="default"/>
+      </w:rPr>
+    </w:lvl>
+    <w:lvl w:ilvl="7" w:tplc="40090003" w:tentative="1">
+      <w:start w:val="1"/>
+      <w:numFmt w:val="bullet"/>
+      <w:lvlText w:val="o"/>
+      <w:lvlJc w:val="left"/>
+      <w:pPr>
+        <w:ind w:left="5760" w:hanging="360"/>
+      </w:pPr>
+      <w:rPr>
+        <w:rFonts w:ascii="Courier New" w:hAnsi="Courier New" w:cs="Courier New" w:hint="default"/>
+      </w:rPr>
+    </w:lvl>
+    <w:lvl w:ilvl="8" w:tplc="40090005" w:tentative="1">
+      <w:start w:val="1"/>
+      <w:numFmt w:val="bullet"/>
+      <w:lvlText w:val=""/>
+      <w:lvlJc w:val="left"/>
+      <w:pPr>
+        <w:ind w:left="6480" w:hanging="360"/>
+      </w:pPr>
+      <w:rPr>
+        <w:rFonts w:ascii="Wingdings" w:hAnsi="Wingdings" w:hint="default"/>
+      </w:rPr>
+    </w:lvl>
+  </w:abstractNum>
+  <w:abstractNum w:abstractNumId="7" w15:restartNumberingAfterBreak="0">
     <w:nsid w:val="4BE01EFE"/>
     <w:multiLevelType w:val="hybridMultilevel"/>
     <w:tmpl w:val="540E3404"/>
@@ -687,7 +3378,96 @@
       </w:rPr>
     </w:lvl>
   </w:abstractNum>
-  <w:abstractNum w:abstractNumId="5" w15:restartNumberingAfterBreak="0">
+  <w:abstractNum w:abstractNumId="8" w15:restartNumberingAfterBreak="0">
+    <w:nsid w:val="59735D4A"/>
+    <w:multiLevelType w:val="hybridMultilevel"/>
+    <w:tmpl w:val="8B84EEC0"/>
+    <w:lvl w:ilvl="0" w:tplc="4009000F">
+      <w:start w:val="1"/>
+      <w:numFmt w:val="decimal"/>
+      <w:lvlText w:val="%1."/>
+      <w:lvlJc w:val="left"/>
+      <w:pPr>
+        <w:ind w:left="720" w:hanging="360"/>
+      </w:pPr>
+      <w:rPr>
+        <w:rFonts w:hint="default"/>
+      </w:rPr>
+    </w:lvl>
+    <w:lvl w:ilvl="1" w:tplc="40090019" w:tentative="1">
+      <w:start w:val="1"/>
+      <w:numFmt w:val="lowerLetter"/>
+      <w:lvlText w:val="%2."/>
+      <w:lvlJc w:val="left"/>
+      <w:pPr>
+        <w:ind w:left="1440" w:hanging="360"/>
+      </w:pPr>
+    </w:lvl>
+    <w:lvl w:ilvl="2" w:tplc="4009001B" w:tentative="1">
+      <w:start w:val="1"/>
+      <w:numFmt w:val="lowerRoman"/>
+      <w:lvlText w:val="%3."/>
+      <w:lvlJc w:val="right"/>
+      <w:pPr>
+        <w:ind w:left="2160" w:hanging="180"/>
+      </w:pPr>
+    </w:lvl>
+    <w:lvl w:ilvl="3" w:tplc="4009000F" w:tentative="1">
+      <w:start w:val="1"/>
+      <w:numFmt w:val="decimal"/>
+      <w:lvlText w:val="%4."/>
+      <w:lvlJc w:val="left"/>
+      <w:pPr>
+        <w:ind w:left="2880" w:hanging="360"/>
+      </w:pPr>
+    </w:lvl>
+    <w:lvl w:ilvl="4" w:tplc="40090019" w:tentative="1">
+      <w:start w:val="1"/>
+      <w:numFmt w:val="lowerLetter"/>
+      <w:lvlText w:val="%5."/>
+      <w:lvlJc w:val="left"/>
+      <w:pPr>
+        <w:ind w:left="3600" w:hanging="360"/>
+      </w:pPr>
+    </w:lvl>
+    <w:lvl w:ilvl="5" w:tplc="4009001B" w:tentative="1">
+      <w:start w:val="1"/>
+      <w:numFmt w:val="lowerRoman"/>
+      <w:lvlText w:val="%6."/>
+      <w:lvlJc w:val="right"/>
+      <w:pPr>
+        <w:ind w:left="4320" w:hanging="180"/>
+      </w:pPr>
+    </w:lvl>
+    <w:lvl w:ilvl="6" w:tplc="4009000F" w:tentative="1">
+      <w:start w:val="1"/>
+      <w:numFmt w:val="decimal"/>
+      <w:lvlText w:val="%7."/>
+      <w:lvlJc w:val="left"/>
+      <w:pPr>
+        <w:ind w:left="5040" w:hanging="360"/>
+      </w:pPr>
+    </w:lvl>
+    <w:lvl w:ilvl="7" w:tplc="40090019" w:tentative="1">
+      <w:start w:val="1"/>
+      <w:numFmt w:val="lowerLetter"/>
+      <w:lvlText w:val="%8."/>
+      <w:lvlJc w:val="left"/>
+      <w:pPr>
+        <w:ind w:left="5760" w:hanging="360"/>
+      </w:pPr>
+    </w:lvl>
+    <w:lvl w:ilvl="8" w:tplc="4009001B" w:tentative="1">
+      <w:start w:val="1"/>
+      <w:numFmt w:val="lowerRoman"/>
+      <w:lvlText w:val="%9."/>
+      <w:lvlJc w:val="right"/>
+      <w:pPr>
+        <w:ind w:left="6480" w:hanging="180"/>
+      </w:pPr>
+    </w:lvl>
+  </w:abstractNum>
+  <w:abstractNum w:abstractNumId="9" w15:restartNumberingAfterBreak="0">
     <w:nsid w:val="613568B7"/>
     <w:multiLevelType w:val="hybridMultilevel"/>
     <w:tmpl w:val="0944BEA0"/>
@@ -800,7 +3580,7 @@
       </w:rPr>
     </w:lvl>
   </w:abstractNum>
-  <w:abstractNum w:abstractNumId="6" w15:restartNumberingAfterBreak="0">
+  <w:abstractNum w:abstractNumId="10" w15:restartNumberingAfterBreak="0">
     <w:nsid w:val="670500E4"/>
     <w:multiLevelType w:val="hybridMultilevel"/>
     <w:tmpl w:val="A734EBC0"/>
@@ -913,7 +3693,7 @@
       </w:rPr>
     </w:lvl>
   </w:abstractNum>
-  <w:abstractNum w:abstractNumId="7" w15:restartNumberingAfterBreak="0">
+  <w:abstractNum w:abstractNumId="11" w15:restartNumberingAfterBreak="0">
     <w:nsid w:val="6B3A5D07"/>
     <w:multiLevelType w:val="hybridMultilevel"/>
     <w:tmpl w:val="336AB84E"/>
@@ -1026,14 +3806,127 @@
       </w:rPr>
     </w:lvl>
   </w:abstractNum>
+  <w:abstractNum w:abstractNumId="12" w15:restartNumberingAfterBreak="0">
+    <w:nsid w:val="73E44605"/>
+    <w:multiLevelType w:val="hybridMultilevel"/>
+    <w:tmpl w:val="FA02CA72"/>
+    <w:lvl w:ilvl="0" w:tplc="40090001">
+      <w:start w:val="1"/>
+      <w:numFmt w:val="bullet"/>
+      <w:lvlText w:val=""/>
+      <w:lvlJc w:val="left"/>
+      <w:pPr>
+        <w:ind w:left="720" w:hanging="360"/>
+      </w:pPr>
+      <w:rPr>
+        <w:rFonts w:ascii="Symbol" w:hAnsi="Symbol" w:hint="default"/>
+      </w:rPr>
+    </w:lvl>
+    <w:lvl w:ilvl="1" w:tplc="40090003" w:tentative="1">
+      <w:start w:val="1"/>
+      <w:numFmt w:val="bullet"/>
+      <w:lvlText w:val="o"/>
+      <w:lvlJc w:val="left"/>
+      <w:pPr>
+        <w:ind w:left="1440" w:hanging="360"/>
+      </w:pPr>
+      <w:rPr>
+        <w:rFonts w:ascii="Courier New" w:hAnsi="Courier New" w:cs="Courier New" w:hint="default"/>
+      </w:rPr>
+    </w:lvl>
+    <w:lvl w:ilvl="2" w:tplc="40090005" w:tentative="1">
+      <w:start w:val="1"/>
+      <w:numFmt w:val="bullet"/>
+      <w:lvlText w:val=""/>
+      <w:lvlJc w:val="left"/>
+      <w:pPr>
+        <w:ind w:left="2160" w:hanging="360"/>
+      </w:pPr>
+      <w:rPr>
+        <w:rFonts w:ascii="Wingdings" w:hAnsi="Wingdings" w:hint="default"/>
+      </w:rPr>
+    </w:lvl>
+    <w:lvl w:ilvl="3" w:tplc="40090001" w:tentative="1">
+      <w:start w:val="1"/>
+      <w:numFmt w:val="bullet"/>
+      <w:lvlText w:val=""/>
+      <w:lvlJc w:val="left"/>
+      <w:pPr>
+        <w:ind w:left="2880" w:hanging="360"/>
+      </w:pPr>
+      <w:rPr>
+        <w:rFonts w:ascii="Symbol" w:hAnsi="Symbol" w:hint="default"/>
+      </w:rPr>
+    </w:lvl>
+    <w:lvl w:ilvl="4" w:tplc="40090003" w:tentative="1">
+      <w:start w:val="1"/>
+      <w:numFmt w:val="bullet"/>
+      <w:lvlText w:val="o"/>
+      <w:lvlJc w:val="left"/>
+      <w:pPr>
+        <w:ind w:left="3600" w:hanging="360"/>
+      </w:pPr>
+      <w:rPr>
+        <w:rFonts w:ascii="Courier New" w:hAnsi="Courier New" w:cs="Courier New" w:hint="default"/>
+      </w:rPr>
+    </w:lvl>
+    <w:lvl w:ilvl="5" w:tplc="40090005" w:tentative="1">
+      <w:start w:val="1"/>
+      <w:numFmt w:val="bullet"/>
+      <w:lvlText w:val=""/>
+      <w:lvlJc w:val="left"/>
+      <w:pPr>
+        <w:ind w:left="4320" w:hanging="360"/>
+      </w:pPr>
+      <w:rPr>
+        <w:rFonts w:ascii="Wingdings" w:hAnsi="Wingdings" w:hint="default"/>
+      </w:rPr>
+    </w:lvl>
+    <w:lvl w:ilvl="6" w:tplc="40090001" w:tentative="1">
+      <w:start w:val="1"/>
+      <w:numFmt w:val="bullet"/>
+      <w:lvlText w:val=""/>
+      <w:lvlJc w:val="left"/>
+      <w:pPr>
+        <w:ind w:left="5040" w:hanging="360"/>
+      </w:pPr>
+      <w:rPr>
+        <w:rFonts w:ascii="Symbol" w:hAnsi="Symbol" w:hint="default"/>
+      </w:rPr>
+    </w:lvl>
+    <w:lvl w:ilvl="7" w:tplc="40090003" w:tentative="1">
+      <w:start w:val="1"/>
+      <w:numFmt w:val="bullet"/>
+      <w:lvlText w:val="o"/>
+      <w:lvlJc w:val="left"/>
+      <w:pPr>
+        <w:ind w:left="5760" w:hanging="360"/>
+      </w:pPr>
+      <w:rPr>
+        <w:rFonts w:ascii="Courier New" w:hAnsi="Courier New" w:cs="Courier New" w:hint="default"/>
+      </w:rPr>
+    </w:lvl>
+    <w:lvl w:ilvl="8" w:tplc="40090005" w:tentative="1">
+      <w:start w:val="1"/>
+      <w:numFmt w:val="bullet"/>
+      <w:lvlText w:val=""/>
+      <w:lvlJc w:val="left"/>
+      <w:pPr>
+        <w:ind w:left="6480" w:hanging="360"/>
+      </w:pPr>
+      <w:rPr>
+        <w:rFonts w:ascii="Wingdings" w:hAnsi="Wingdings" w:hint="default"/>
+      </w:rPr>
+    </w:lvl>
+  </w:abstractNum>
   <w:num w:numId="1">
-    <w:abstractNumId w:val="4"/>
+    <w:abstractNumId w:val="7"/>
   </w:num>
   <w:num w:numId="2">
     <w:abstractNumId w:val="2"/>
   </w:num>
   <w:num w:numId="3">
-    <w:abstractNumId w:val="5"/>
+    <w:abstractNumId w:val="9"/>
   </w:num>
   <w:num w:numId="4">
     <w:abstractNumId w:val="3"/>
@@ -1042,13 +3935,28 @@
     <w:abstractNumId w:val="1"/>
   </w:num>
   <w:num w:numId="6">
-    <w:abstractNumId w:val="7"/>
+    <w:abstractNumId w:val="11"/>
   </w:num>
   <w:num w:numId="7">
-    <w:abstractNumId w:val="6"/>
+    <w:abstractNumId w:val="10"/>
   </w:num>
   <w:num w:numId="8">
     <w:abstractNumId w:val="0"/>
+  </w:num>
+  <w:num w:numId="9">
+    <w:abstractNumId w:val="5"/>
+  </w:num>
+  <w:num w:numId="10">
+    <w:abstractNumId w:val="4"/>
+  </w:num>
+  <w:num w:numId="11">
+    <w:abstractNumId w:val="8"/>
+  </w:num>
+  <w:num w:numId="12">
+    <w:abstractNumId w:val="6"/>
+  </w:num>
+  <w:num w:numId="13">
+    <w:abstractNumId w:val="12"/>
   </w:num>
 </w:numbering>
 </file>
@@ -1509,6 +4417,61 @@
       <w:szCs w:val="18"/>
     </w:rPr>
   </w:style>
+  <w:style w:type="paragraph" w:styleId="HTMLPreformatted">
+    <w:name w:val="HTML Preformatted"/>
+    <w:basedOn w:val="Normal"/>
+    <w:link w:val="HTMLPreformattedChar"/>
+    <w:uiPriority w:val="99"/>
+    <w:semiHidden/>
+    <w:unhideWhenUsed/>
+    <w:rsid w:val="00611D14"/>
+    <w:pPr>
+      <w:tabs>
+        <w:tab w:val="left" w:pos="916"/>
+        <w:tab w:val="left" w:pos="1832"/>
+        <w:tab w:val="left" w:pos="2748"/>
+        <w:tab w:val="left" w:pos="3664"/>
+        <w:tab w:val="left" w:pos="4580"/>
+        <w:tab w:val="left" w:pos="5496"/>
+        <w:tab w:val="left" w:pos="6412"/>
+        <w:tab w:val="left" w:pos="7328"/>
+        <w:tab w:val="left" w:pos="8244"/>
+        <w:tab w:val="left" w:pos="9160"/>
+        <w:tab w:val="left" w:pos="10076"/>
+        <w:tab w:val="left" w:pos="10992"/>
+        <w:tab w:val="left" w:pos="11908"/>
+        <w:tab w:val="left" w:pos="12824"/>
+        <w:tab w:val="left" w:pos="13740"/>
+        <w:tab w:val="left" w:pos="14656"/>
+      </w:tabs>
+      <w:spacing w:after="0" w:line="240" w:lineRule="auto"/>
+    </w:pPr>
+    <w:rPr>
+      <w:rFonts w:ascii="Courier New" w:eastAsia="Times New Roman" w:hAnsi="Courier New" w:cs="Courier New"/>
+      <w:sz w:val="20"/>
+      <w:szCs w:val="20"/>
+      <w:lang w:eastAsia="en-IN"/>
+    </w:rPr>
+  </w:style>
+  <w:style w:type="character" w:customStyle="1" w:styleId="HTMLPreformattedChar">
+    <w:name w:val="HTML Preformatted Char"/>
+    <w:basedOn w:val="DefaultParagraphFont"/>
+    <w:link w:val="HTMLPreformatted"/>
+    <w:uiPriority w:val="99"/>
+    <w:semiHidden/>
+    <w:rsid w:val="00611D14"/>
+    <w:rPr>
+      <w:rFonts w:ascii="Courier New" w:eastAsia="Times New Roman" w:hAnsi="Courier New" w:cs="Courier New"/>
+      <w:sz w:val="20"/>
+      <w:szCs w:val="20"/>
+      <w:lang w:eastAsia="en-IN"/>
+    </w:rPr>
+  </w:style>
+  <w:style w:type="character" w:customStyle="1" w:styleId="jqconsole-stdout">
+    <w:name w:val="jqconsole-stdout"/>
+    <w:basedOn w:val="DefaultParagraphFont"/>
+    <w:rsid w:val="00611D14"/>
+  </w:style>
 </w:styles>
 </file>
 

</xml_diff>

<commit_message>
Python Fundamentals - Functions
</commit_message>
<xml_diff>
--- a/Codecademy Data Science.docx
+++ b/Codecademy Data Science.docx
@@ -199,7 +199,27 @@
           <w:sz w:val="24"/>
           <w:szCs w:val="24"/>
         </w:rPr>
-        <w:t>For example: Let’s say we are building an application to let users plan trips. When using a trip planning application we can say a simple procedure could look like this:</w:t>
+        <w:t xml:space="preserve">For example: Let’s say we are building an application to let users plan trips. When using a trip planning </w:t>
+      </w:r>
+      <w:proofErr w:type="gramStart"/>
+      <w:r>
+        <w:rPr>
+          <w:rFonts w:ascii="Consolas" w:hAnsi="Consolas"/>
+          <w:color w:val="FFFFFF" w:themeColor="background1"/>
+          <w:sz w:val="24"/>
+          <w:szCs w:val="24"/>
+        </w:rPr>
+        <w:t>application</w:t>
+      </w:r>
+      <w:proofErr w:type="gramEnd"/>
+      <w:r>
+        <w:rPr>
+          <w:rFonts w:ascii="Consolas" w:hAnsi="Consolas"/>
+          <w:color w:val="FFFFFF" w:themeColor="background1"/>
+          <w:sz w:val="24"/>
+          <w:szCs w:val="24"/>
+        </w:rPr>
+        <w:t xml:space="preserve"> we can say a simple procedure could look like this:</w:t>
       </w:r>
     </w:p>
     <w:p>
@@ -444,7 +464,27 @@
           <w:sz w:val="24"/>
           <w:szCs w:val="24"/>
         </w:rPr>
-        <w:t>A function consist of many parts, so let’s first get familiar with its core – a function definition.</w:t>
+        <w:t xml:space="preserve">A function </w:t>
+      </w:r>
+      <w:proofErr w:type="gramStart"/>
+      <w:r>
+        <w:rPr>
+          <w:rFonts w:ascii="Consolas" w:hAnsi="Consolas"/>
+          <w:color w:val="FFFFFF" w:themeColor="background1"/>
+          <w:sz w:val="24"/>
+          <w:szCs w:val="24"/>
+        </w:rPr>
+        <w:t>consist</w:t>
+      </w:r>
+      <w:proofErr w:type="gramEnd"/>
+      <w:r>
+        <w:rPr>
+          <w:rFonts w:ascii="Consolas" w:hAnsi="Consolas"/>
+          <w:color w:val="FFFFFF" w:themeColor="background1"/>
+          <w:sz w:val="24"/>
+          <w:szCs w:val="24"/>
+        </w:rPr>
+        <w:t xml:space="preserve"> of many parts, so let’s first get familiar with its core – a function definition.</w:t>
       </w:r>
     </w:p>
     <w:p>
@@ -479,7 +519,18 @@
           <w:szCs w:val="21"/>
           <w:highlight w:val="lightGray"/>
         </w:rPr>
-        <w:t>function_name</w:t>
+        <w:t>function_</w:t>
+      </w:r>
+      <w:proofErr w:type="gramStart"/>
+      <w:r>
+        <w:rPr>
+          <w:rFonts w:ascii="Consolas" w:hAnsi="Consolas"/>
+          <w:color w:val="000000" w:themeColor="text1"/>
+          <w:sz w:val="21"/>
+          <w:szCs w:val="21"/>
+          <w:highlight w:val="lightGray"/>
+        </w:rPr>
+        <w:t>name</w:t>
       </w:r>
       <w:proofErr w:type="spellEnd"/>
       <w:r>
@@ -490,7 +541,18 @@
           <w:szCs w:val="21"/>
           <w:highlight w:val="lightGray"/>
         </w:rPr>
-        <w:t>():</w:t>
+        <w:t>(</w:t>
+      </w:r>
+      <w:proofErr w:type="gramEnd"/>
+      <w:r>
+        <w:rPr>
+          <w:rFonts w:ascii="Consolas" w:hAnsi="Consolas"/>
+          <w:color w:val="000000" w:themeColor="text1"/>
+          <w:sz w:val="21"/>
+          <w:szCs w:val="21"/>
+          <w:highlight w:val="lightGray"/>
+        </w:rPr>
+        <w:t>):</w:t>
       </w:r>
     </w:p>
     <w:p>
@@ -522,7 +584,29 @@
           <w:szCs w:val="21"/>
           <w:highlight w:val="lightGray"/>
         </w:rPr>
-        <w:t>#functions tasks go here</w:t>
+        <w:t>#</w:t>
+      </w:r>
+      <w:proofErr w:type="gramStart"/>
+      <w:r>
+        <w:rPr>
+          <w:rFonts w:ascii="Consolas" w:hAnsi="Consolas"/>
+          <w:color w:val="000000" w:themeColor="text1"/>
+          <w:sz w:val="21"/>
+          <w:szCs w:val="21"/>
+          <w:highlight w:val="lightGray"/>
+        </w:rPr>
+        <w:t>functions</w:t>
+      </w:r>
+      <w:proofErr w:type="gramEnd"/>
+      <w:r>
+        <w:rPr>
+          <w:rFonts w:ascii="Consolas" w:hAnsi="Consolas"/>
+          <w:color w:val="000000" w:themeColor="text1"/>
+          <w:sz w:val="21"/>
+          <w:szCs w:val="21"/>
+          <w:highlight w:val="lightGray"/>
+        </w:rPr>
+        <w:t xml:space="preserve"> tasks go here</w:t>
       </w:r>
     </w:p>
     <w:p>
@@ -642,7 +726,27 @@
           <w:sz w:val="24"/>
           <w:szCs w:val="24"/>
         </w:rPr>
-        <w:t xml:space="preserve">Following the function name is a pair of parenthesis </w:t>
+        <w:t xml:space="preserve">Following the function name is a pair of </w:t>
+      </w:r>
+      <w:proofErr w:type="gramStart"/>
+      <w:r>
+        <w:rPr>
+          <w:rFonts w:ascii="Consolas" w:hAnsi="Consolas"/>
+          <w:color w:val="FFFFFF" w:themeColor="background1"/>
+          <w:sz w:val="24"/>
+          <w:szCs w:val="24"/>
+        </w:rPr>
+        <w:t>parenthesis</w:t>
+      </w:r>
+      <w:proofErr w:type="gramEnd"/>
+      <w:r>
+        <w:rPr>
+          <w:rFonts w:ascii="Consolas" w:hAnsi="Consolas"/>
+          <w:color w:val="FFFFFF" w:themeColor="background1"/>
+          <w:sz w:val="24"/>
+          <w:szCs w:val="24"/>
+        </w:rPr>
+        <w:t xml:space="preserve"> </w:t>
       </w:r>
       <w:r>
         <w:rPr>
@@ -686,7 +790,17 @@
           <w:sz w:val="24"/>
           <w:szCs w:val="24"/>
         </w:rPr>
-        <w:t xml:space="preserve">A colon </w:t>
+        <w:t xml:space="preserve">A </w:t>
+      </w:r>
+      <w:proofErr w:type="gramStart"/>
+      <w:r>
+        <w:rPr>
+          <w:rFonts w:ascii="Consolas" w:hAnsi="Consolas"/>
+          <w:color w:val="FFFFFF" w:themeColor="background1"/>
+          <w:sz w:val="24"/>
+          <w:szCs w:val="24"/>
+        </w:rPr>
+        <w:t xml:space="preserve">colon </w:t>
       </w:r>
       <w:r>
         <w:rPr>
@@ -698,6 +812,7 @@
         </w:rPr>
         <w:t>:</w:t>
       </w:r>
+      <w:proofErr w:type="gramEnd"/>
       <w:r>
         <w:rPr>
           <w:rFonts w:ascii="Consolas" w:hAnsi="Consolas"/>
@@ -984,7 +1099,27 @@
           <w:sz w:val="24"/>
           <w:szCs w:val="24"/>
         </w:rPr>
-        <w:t>Function parameters allow our function to accept data as an input value. We list the parameters a function takes as input between the parentheses of a function().</w:t>
+        <w:t xml:space="preserve">Function parameters allow our function to accept data as an input value. We list the parameters a function takes as input between the parentheses of a </w:t>
+      </w:r>
+      <w:proofErr w:type="gramStart"/>
+      <w:r>
+        <w:rPr>
+          <w:rFonts w:ascii="Consolas" w:hAnsi="Consolas"/>
+          <w:color w:val="FFFFFF" w:themeColor="background1"/>
+          <w:sz w:val="24"/>
+          <w:szCs w:val="24"/>
+        </w:rPr>
+        <w:t>function(</w:t>
+      </w:r>
+      <w:proofErr w:type="gramEnd"/>
+      <w:r>
+        <w:rPr>
+          <w:rFonts w:ascii="Consolas" w:hAnsi="Consolas"/>
+          <w:color w:val="FFFFFF" w:themeColor="background1"/>
+          <w:sz w:val="24"/>
+          <w:szCs w:val="24"/>
+        </w:rPr>
+        <w:t>).</w:t>
       </w:r>
     </w:p>
     <w:p>
@@ -1329,7 +1464,18 @@
           <w:szCs w:val="21"/>
           <w:highlight w:val="lightGray"/>
         </w:rPr>
-        <w:t>trip_planner</w:t>
+        <w:t>trip_</w:t>
+      </w:r>
+      <w:proofErr w:type="gramStart"/>
+      <w:r>
+        <w:rPr>
+          <w:rFonts w:ascii="Consolas" w:hAnsi="Consolas"/>
+          <w:color w:val="000000" w:themeColor="text1"/>
+          <w:sz w:val="21"/>
+          <w:szCs w:val="21"/>
+          <w:highlight w:val="lightGray"/>
+        </w:rPr>
+        <w:t>planner</w:t>
       </w:r>
       <w:proofErr w:type="spellEnd"/>
       <w:r>
@@ -1343,6 +1489,7 @@
         <w:t>(</w:t>
       </w:r>
       <w:proofErr w:type="spellStart"/>
+      <w:proofErr w:type="gramEnd"/>
       <w:r>
         <w:rPr>
           <w:rFonts w:ascii="Consolas" w:hAnsi="Consolas"/>
@@ -1408,7 +1555,29 @@
           <w:szCs w:val="21"/>
           <w:highlight w:val="lightGray"/>
         </w:rPr>
-        <w:t xml:space="preserve">  print("Here is what your trip will look like!")</w:t>
+        <w:t xml:space="preserve">  </w:t>
+      </w:r>
+      <w:proofErr w:type="gramStart"/>
+      <w:r>
+        <w:rPr>
+          <w:rFonts w:ascii="Consolas" w:hAnsi="Consolas"/>
+          <w:color w:val="000000" w:themeColor="text1"/>
+          <w:sz w:val="21"/>
+          <w:szCs w:val="21"/>
+          <w:highlight w:val="lightGray"/>
+        </w:rPr>
+        <w:t>print(</w:t>
+      </w:r>
+      <w:proofErr w:type="gramEnd"/>
+      <w:r>
+        <w:rPr>
+          <w:rFonts w:ascii="Consolas" w:hAnsi="Consolas"/>
+          <w:color w:val="000000" w:themeColor="text1"/>
+          <w:sz w:val="21"/>
+          <w:szCs w:val="21"/>
+          <w:highlight w:val="lightGray"/>
+        </w:rPr>
+        <w:t>"Here is what your trip will look like!")</w:t>
       </w:r>
     </w:p>
     <w:p>
@@ -1432,7 +1601,29 @@
           <w:szCs w:val="21"/>
           <w:highlight w:val="lightGray"/>
         </w:rPr>
-        <w:t xml:space="preserve">  print("First, we will stop in "+</w:t>
+        <w:t xml:space="preserve">  </w:t>
+      </w:r>
+      <w:proofErr w:type="gramStart"/>
+      <w:r>
+        <w:rPr>
+          <w:rFonts w:ascii="Consolas" w:hAnsi="Consolas"/>
+          <w:color w:val="000000" w:themeColor="text1"/>
+          <w:sz w:val="21"/>
+          <w:szCs w:val="21"/>
+          <w:highlight w:val="lightGray"/>
+        </w:rPr>
+        <w:t>print(</w:t>
+      </w:r>
+      <w:proofErr w:type="gramEnd"/>
+      <w:r>
+        <w:rPr>
+          <w:rFonts w:ascii="Consolas" w:hAnsi="Consolas"/>
+          <w:color w:val="000000" w:themeColor="text1"/>
+          <w:sz w:val="21"/>
+          <w:szCs w:val="21"/>
+          <w:highlight w:val="lightGray"/>
+        </w:rPr>
+        <w:t>"First, we will stop in "+</w:t>
       </w:r>
       <w:proofErr w:type="spellStart"/>
       <w:r>
@@ -1652,7 +1843,29 @@
           <w:szCs w:val="21"/>
           <w:highlight w:val="lightGray"/>
         </w:rPr>
-        <w:t>trip_planner(first_destination="Iceland",final_destination="Germany",second_destination="India")</w:t>
+        <w:t>trip_planner(first_destination="Iceland</w:t>
+      </w:r>
+      <w:proofErr w:type="gramStart"/>
+      <w:r>
+        <w:rPr>
+          <w:rFonts w:ascii="Consolas" w:hAnsi="Consolas"/>
+          <w:color w:val="000000" w:themeColor="text1"/>
+          <w:sz w:val="21"/>
+          <w:szCs w:val="21"/>
+          <w:highlight w:val="lightGray"/>
+        </w:rPr>
+        <w:t>",final</w:t>
+      </w:r>
+      <w:proofErr w:type="gramEnd"/>
+      <w:r>
+        <w:rPr>
+          <w:rFonts w:ascii="Consolas" w:hAnsi="Consolas"/>
+          <w:color w:val="000000" w:themeColor="text1"/>
+          <w:sz w:val="21"/>
+          <w:szCs w:val="21"/>
+          <w:highlight w:val="lightGray"/>
+        </w:rPr>
+        <w:t>_destination="Germany",second_destination="India")</w:t>
       </w:r>
     </w:p>
     <w:p>
@@ -2384,6 +2597,750 @@
           <w:szCs w:val="24"/>
         </w:rPr>
       </w:pPr>
+    </w:p>
+    <w:p>
+      <w:pPr>
+        <w:jc w:val="both"/>
+        <w:rPr>
+          <w:rFonts w:ascii="Consolas" w:hAnsi="Consolas"/>
+          <w:color w:val="FFFFFF" w:themeColor="background1"/>
+          <w:sz w:val="24"/>
+          <w:szCs w:val="24"/>
+        </w:rPr>
+      </w:pPr>
+    </w:p>
+    <w:p>
+      <w:pPr>
+        <w:jc w:val="both"/>
+        <w:rPr>
+          <w:rFonts w:ascii="Consolas" w:hAnsi="Consolas"/>
+          <w:b/>
+          <w:bCs/>
+          <w:color w:val="FFFFFF" w:themeColor="background1"/>
+          <w:sz w:val="24"/>
+          <w:szCs w:val="24"/>
+        </w:rPr>
+      </w:pPr>
+      <w:r>
+        <w:rPr>
+          <w:rFonts w:ascii="Consolas" w:hAnsi="Consolas"/>
+          <w:b/>
+          <w:bCs/>
+          <w:color w:val="FFFF00"/>
+          <w:sz w:val="36"/>
+          <w:szCs w:val="36"/>
+        </w:rPr>
+        <w:lastRenderedPageBreak/>
+        <w:t>Multiple Returns</w:t>
+      </w:r>
+    </w:p>
+    <w:p>
+      <w:pPr>
+        <w:jc w:val="both"/>
+        <w:rPr>
+          <w:rFonts w:ascii="Consolas" w:hAnsi="Consolas"/>
+          <w:color w:val="FFFFFF" w:themeColor="background1"/>
+          <w:sz w:val="24"/>
+          <w:szCs w:val="24"/>
+        </w:rPr>
+      </w:pPr>
+      <w:r>
+        <w:rPr>
+          <w:rFonts w:ascii="Consolas" w:hAnsi="Consolas"/>
+          <w:color w:val="FFFFFF" w:themeColor="background1"/>
+          <w:sz w:val="24"/>
+          <w:szCs w:val="24"/>
+        </w:rPr>
+        <w:t>We can return several values by separating them with a comma. We can get our returned function values by assigning them to variables by assigning them to variables when we call the function.</w:t>
+      </w:r>
+    </w:p>
+    <w:p>
+      <w:pPr>
+        <w:spacing w:after="0"/>
+        <w:ind w:left="720"/>
+        <w:jc w:val="both"/>
+        <w:rPr>
+          <w:rFonts w:ascii="Consolas" w:hAnsi="Consolas"/>
+          <w:color w:val="000000" w:themeColor="text1"/>
+          <w:sz w:val="21"/>
+          <w:szCs w:val="21"/>
+          <w:highlight w:val="lightGray"/>
+        </w:rPr>
+      </w:pPr>
+      <w:proofErr w:type="spellStart"/>
+      <w:r>
+        <w:rPr>
+          <w:rFonts w:ascii="Consolas" w:hAnsi="Consolas"/>
+          <w:color w:val="000000" w:themeColor="text1"/>
+          <w:sz w:val="21"/>
+          <w:szCs w:val="21"/>
+          <w:highlight w:val="lightGray"/>
+        </w:rPr>
+        <w:t>weather_data</w:t>
+      </w:r>
+      <w:proofErr w:type="spellEnd"/>
+      <w:r>
+        <w:rPr>
+          <w:rFonts w:ascii="Consolas" w:hAnsi="Consolas"/>
+          <w:color w:val="000000" w:themeColor="text1"/>
+          <w:sz w:val="21"/>
+          <w:szCs w:val="21"/>
+          <w:highlight w:val="lightGray"/>
+        </w:rPr>
+        <w:t xml:space="preserve"> = ['Sunny', 'Sunny', 'Cloudy', 'Raining', 'Snowing']</w:t>
+      </w:r>
+    </w:p>
+    <w:p>
+      <w:pPr>
+        <w:spacing w:after="0"/>
+        <w:ind w:left="720"/>
+        <w:jc w:val="both"/>
+        <w:rPr>
+          <w:rFonts w:ascii="Consolas" w:hAnsi="Consolas"/>
+          <w:color w:val="000000" w:themeColor="text1"/>
+          <w:sz w:val="21"/>
+          <w:szCs w:val="21"/>
+          <w:highlight w:val="lightGray"/>
+        </w:rPr>
+      </w:pPr>
+      <w:r>
+        <w:rPr>
+          <w:rFonts w:ascii="Consolas" w:hAnsi="Consolas"/>
+          <w:color w:val="000000" w:themeColor="text1"/>
+          <w:sz w:val="21"/>
+          <w:szCs w:val="21"/>
+          <w:highlight w:val="lightGray"/>
+        </w:rPr>
+        <w:t xml:space="preserve"> </w:t>
+      </w:r>
+    </w:p>
+    <w:p>
+      <w:pPr>
+        <w:spacing w:after="0"/>
+        <w:ind w:left="720"/>
+        <w:jc w:val="both"/>
+        <w:rPr>
+          <w:rFonts w:ascii="Consolas" w:hAnsi="Consolas"/>
+          <w:color w:val="000000" w:themeColor="text1"/>
+          <w:sz w:val="21"/>
+          <w:szCs w:val="21"/>
+          <w:highlight w:val="lightGray"/>
+        </w:rPr>
+      </w:pPr>
+      <w:r>
+        <w:rPr>
+          <w:rFonts w:ascii="Consolas" w:hAnsi="Consolas"/>
+          <w:color w:val="000000" w:themeColor="text1"/>
+          <w:sz w:val="21"/>
+          <w:szCs w:val="21"/>
+          <w:highlight w:val="lightGray"/>
+        </w:rPr>
+        <w:t xml:space="preserve">def </w:t>
+      </w:r>
+      <w:proofErr w:type="spellStart"/>
+      <w:r>
+        <w:rPr>
+          <w:rFonts w:ascii="Consolas" w:hAnsi="Consolas"/>
+          <w:color w:val="000000" w:themeColor="text1"/>
+          <w:sz w:val="21"/>
+          <w:szCs w:val="21"/>
+          <w:highlight w:val="lightGray"/>
+        </w:rPr>
+        <w:t>threeday_weather_report</w:t>
+      </w:r>
+      <w:proofErr w:type="spellEnd"/>
+      <w:r>
+        <w:rPr>
+          <w:rFonts w:ascii="Consolas" w:hAnsi="Consolas"/>
+          <w:color w:val="000000" w:themeColor="text1"/>
+          <w:sz w:val="21"/>
+          <w:szCs w:val="21"/>
+          <w:highlight w:val="lightGray"/>
+        </w:rPr>
+        <w:t>(weather):</w:t>
+      </w:r>
+    </w:p>
+    <w:p>
+      <w:pPr>
+        <w:spacing w:after="0"/>
+        <w:ind w:left="720"/>
+        <w:jc w:val="both"/>
+        <w:rPr>
+          <w:rFonts w:ascii="Consolas" w:hAnsi="Consolas"/>
+          <w:color w:val="000000" w:themeColor="text1"/>
+          <w:sz w:val="21"/>
+          <w:szCs w:val="21"/>
+          <w:highlight w:val="lightGray"/>
+        </w:rPr>
+      </w:pPr>
+      <w:r>
+        <w:rPr>
+          <w:rFonts w:ascii="Consolas" w:hAnsi="Consolas"/>
+          <w:color w:val="000000" w:themeColor="text1"/>
+          <w:sz w:val="21"/>
+          <w:szCs w:val="21"/>
+          <w:highlight w:val="lightGray"/>
+        </w:rPr>
+        <w:t xml:space="preserve">  </w:t>
+      </w:r>
+      <w:proofErr w:type="spellStart"/>
+      <w:r>
+        <w:rPr>
+          <w:rFonts w:ascii="Consolas" w:hAnsi="Consolas"/>
+          <w:color w:val="000000" w:themeColor="text1"/>
+          <w:sz w:val="21"/>
+          <w:szCs w:val="21"/>
+          <w:highlight w:val="lightGray"/>
+        </w:rPr>
+        <w:t>first_day</w:t>
+      </w:r>
+      <w:proofErr w:type="spellEnd"/>
+      <w:r>
+        <w:rPr>
+          <w:rFonts w:ascii="Consolas" w:hAnsi="Consolas"/>
+          <w:color w:val="000000" w:themeColor="text1"/>
+          <w:sz w:val="21"/>
+          <w:szCs w:val="21"/>
+          <w:highlight w:val="lightGray"/>
+        </w:rPr>
+        <w:t xml:space="preserve"> = " Tomorrow the weather will be " + </w:t>
+      </w:r>
+      <w:proofErr w:type="gramStart"/>
+      <w:r>
+        <w:rPr>
+          <w:rFonts w:ascii="Consolas" w:hAnsi="Consolas"/>
+          <w:color w:val="000000" w:themeColor="text1"/>
+          <w:sz w:val="21"/>
+          <w:szCs w:val="21"/>
+          <w:highlight w:val="lightGray"/>
+        </w:rPr>
+        <w:t>weather[</w:t>
+      </w:r>
+      <w:proofErr w:type="gramEnd"/>
+      <w:r>
+        <w:rPr>
+          <w:rFonts w:ascii="Consolas" w:hAnsi="Consolas"/>
+          <w:color w:val="000000" w:themeColor="text1"/>
+          <w:sz w:val="21"/>
+          <w:szCs w:val="21"/>
+          <w:highlight w:val="lightGray"/>
+        </w:rPr>
+        <w:t>0]</w:t>
+      </w:r>
+    </w:p>
+    <w:p>
+      <w:pPr>
+        <w:spacing w:after="0"/>
+        <w:ind w:left="720"/>
+        <w:jc w:val="both"/>
+        <w:rPr>
+          <w:rFonts w:ascii="Consolas" w:hAnsi="Consolas"/>
+          <w:color w:val="000000" w:themeColor="text1"/>
+          <w:sz w:val="21"/>
+          <w:szCs w:val="21"/>
+          <w:highlight w:val="lightGray"/>
+        </w:rPr>
+      </w:pPr>
+      <w:r>
+        <w:rPr>
+          <w:rFonts w:ascii="Consolas" w:hAnsi="Consolas"/>
+          <w:color w:val="000000" w:themeColor="text1"/>
+          <w:sz w:val="21"/>
+          <w:szCs w:val="21"/>
+          <w:highlight w:val="lightGray"/>
+        </w:rPr>
+        <w:t xml:space="preserve">  </w:t>
+      </w:r>
+      <w:proofErr w:type="spellStart"/>
+      <w:r>
+        <w:rPr>
+          <w:rFonts w:ascii="Consolas" w:hAnsi="Consolas"/>
+          <w:color w:val="000000" w:themeColor="text1"/>
+          <w:sz w:val="21"/>
+          <w:szCs w:val="21"/>
+          <w:highlight w:val="lightGray"/>
+        </w:rPr>
+        <w:t>second_day</w:t>
+      </w:r>
+      <w:proofErr w:type="spellEnd"/>
+      <w:r>
+        <w:rPr>
+          <w:rFonts w:ascii="Consolas" w:hAnsi="Consolas"/>
+          <w:color w:val="000000" w:themeColor="text1"/>
+          <w:sz w:val="21"/>
+          <w:szCs w:val="21"/>
+          <w:highlight w:val="lightGray"/>
+        </w:rPr>
+        <w:t xml:space="preserve"> = " The following day it will be " + </w:t>
+      </w:r>
+      <w:proofErr w:type="gramStart"/>
+      <w:r>
+        <w:rPr>
+          <w:rFonts w:ascii="Consolas" w:hAnsi="Consolas"/>
+          <w:color w:val="000000" w:themeColor="text1"/>
+          <w:sz w:val="21"/>
+          <w:szCs w:val="21"/>
+          <w:highlight w:val="lightGray"/>
+        </w:rPr>
+        <w:t>weather[</w:t>
+      </w:r>
+      <w:proofErr w:type="gramEnd"/>
+      <w:r>
+        <w:rPr>
+          <w:rFonts w:ascii="Consolas" w:hAnsi="Consolas"/>
+          <w:color w:val="000000" w:themeColor="text1"/>
+          <w:sz w:val="21"/>
+          <w:szCs w:val="21"/>
+          <w:highlight w:val="lightGray"/>
+        </w:rPr>
+        <w:t>1]</w:t>
+      </w:r>
+    </w:p>
+    <w:p>
+      <w:pPr>
+        <w:spacing w:after="0"/>
+        <w:ind w:left="720"/>
+        <w:jc w:val="both"/>
+        <w:rPr>
+          <w:rFonts w:ascii="Consolas" w:hAnsi="Consolas"/>
+          <w:color w:val="000000" w:themeColor="text1"/>
+          <w:sz w:val="21"/>
+          <w:szCs w:val="21"/>
+          <w:highlight w:val="lightGray"/>
+        </w:rPr>
+      </w:pPr>
+      <w:r>
+        <w:rPr>
+          <w:rFonts w:ascii="Consolas" w:hAnsi="Consolas"/>
+          <w:color w:val="000000" w:themeColor="text1"/>
+          <w:sz w:val="21"/>
+          <w:szCs w:val="21"/>
+          <w:highlight w:val="lightGray"/>
+        </w:rPr>
+        <w:t xml:space="preserve">  </w:t>
+      </w:r>
+      <w:proofErr w:type="spellStart"/>
+      <w:r>
+        <w:rPr>
+          <w:rFonts w:ascii="Consolas" w:hAnsi="Consolas"/>
+          <w:color w:val="000000" w:themeColor="text1"/>
+          <w:sz w:val="21"/>
+          <w:szCs w:val="21"/>
+          <w:highlight w:val="lightGray"/>
+        </w:rPr>
+        <w:t>third_day</w:t>
+      </w:r>
+      <w:proofErr w:type="spellEnd"/>
+      <w:r>
+        <w:rPr>
+          <w:rFonts w:ascii="Consolas" w:hAnsi="Consolas"/>
+          <w:color w:val="000000" w:themeColor="text1"/>
+          <w:sz w:val="21"/>
+          <w:szCs w:val="21"/>
+          <w:highlight w:val="lightGray"/>
+        </w:rPr>
+        <w:t xml:space="preserve"> = " Two days from now it will be " + </w:t>
+      </w:r>
+      <w:proofErr w:type="gramStart"/>
+      <w:r>
+        <w:rPr>
+          <w:rFonts w:ascii="Consolas" w:hAnsi="Consolas"/>
+          <w:color w:val="000000" w:themeColor="text1"/>
+          <w:sz w:val="21"/>
+          <w:szCs w:val="21"/>
+          <w:highlight w:val="lightGray"/>
+        </w:rPr>
+        <w:t>weather[</w:t>
+      </w:r>
+      <w:proofErr w:type="gramEnd"/>
+      <w:r>
+        <w:rPr>
+          <w:rFonts w:ascii="Consolas" w:hAnsi="Consolas"/>
+          <w:color w:val="000000" w:themeColor="text1"/>
+          <w:sz w:val="21"/>
+          <w:szCs w:val="21"/>
+          <w:highlight w:val="lightGray"/>
+        </w:rPr>
+        <w:t>2]</w:t>
+      </w:r>
+    </w:p>
+    <w:p>
+      <w:pPr>
+        <w:spacing w:after="0"/>
+        <w:ind w:left="720"/>
+        <w:jc w:val="both"/>
+        <w:rPr>
+          <w:rFonts w:ascii="Consolas" w:hAnsi="Consolas"/>
+          <w:color w:val="FFFFFF" w:themeColor="background1"/>
+          <w:sz w:val="24"/>
+          <w:szCs w:val="24"/>
+        </w:rPr>
+      </w:pPr>
+      <w:r>
+        <w:rPr>
+          <w:rFonts w:ascii="Consolas" w:hAnsi="Consolas"/>
+          <w:color w:val="000000" w:themeColor="text1"/>
+          <w:sz w:val="21"/>
+          <w:szCs w:val="21"/>
+          <w:highlight w:val="lightGray"/>
+        </w:rPr>
+        <w:t xml:space="preserve">  return </w:t>
+      </w:r>
+      <w:proofErr w:type="spellStart"/>
+      <w:r>
+        <w:rPr>
+          <w:rFonts w:ascii="Consolas" w:hAnsi="Consolas"/>
+          <w:color w:val="000000" w:themeColor="text1"/>
+          <w:sz w:val="21"/>
+          <w:szCs w:val="21"/>
+          <w:highlight w:val="lightGray"/>
+        </w:rPr>
+        <w:t>first_day</w:t>
+      </w:r>
+      <w:proofErr w:type="spellEnd"/>
+      <w:r>
+        <w:rPr>
+          <w:rFonts w:ascii="Consolas" w:hAnsi="Consolas"/>
+          <w:color w:val="000000" w:themeColor="text1"/>
+          <w:sz w:val="21"/>
+          <w:szCs w:val="21"/>
+          <w:highlight w:val="lightGray"/>
+        </w:rPr>
+        <w:t xml:space="preserve">, </w:t>
+      </w:r>
+      <w:proofErr w:type="spellStart"/>
+      <w:r>
+        <w:rPr>
+          <w:rFonts w:ascii="Consolas" w:hAnsi="Consolas"/>
+          <w:color w:val="000000" w:themeColor="text1"/>
+          <w:sz w:val="21"/>
+          <w:szCs w:val="21"/>
+          <w:highlight w:val="lightGray"/>
+        </w:rPr>
+        <w:t>second_day</w:t>
+      </w:r>
+      <w:proofErr w:type="spellEnd"/>
+      <w:r>
+        <w:rPr>
+          <w:rFonts w:ascii="Consolas" w:hAnsi="Consolas"/>
+          <w:color w:val="000000" w:themeColor="text1"/>
+          <w:sz w:val="21"/>
+          <w:szCs w:val="21"/>
+          <w:highlight w:val="lightGray"/>
+        </w:rPr>
+        <w:t xml:space="preserve">, </w:t>
+      </w:r>
+      <w:proofErr w:type="spellStart"/>
+      <w:r>
+        <w:rPr>
+          <w:rFonts w:ascii="Consolas" w:hAnsi="Consolas"/>
+          <w:color w:val="000000" w:themeColor="text1"/>
+          <w:sz w:val="21"/>
+          <w:szCs w:val="21"/>
+          <w:highlight w:val="lightGray"/>
+        </w:rPr>
+        <w:t>third_day</w:t>
+      </w:r>
+      <w:proofErr w:type="spellEnd"/>
+    </w:p>
+    <w:p>
+      <w:pPr>
+        <w:spacing w:after="0"/>
+        <w:ind w:left="720"/>
+        <w:jc w:val="both"/>
+        <w:rPr>
+          <w:rFonts w:ascii="Consolas" w:hAnsi="Consolas"/>
+          <w:color w:val="000000" w:themeColor="text1"/>
+          <w:sz w:val="21"/>
+          <w:szCs w:val="21"/>
+          <w:highlight w:val="lightGray"/>
+        </w:rPr>
+      </w:pPr>
+    </w:p>
+    <w:p>
+      <w:pPr>
+        <w:spacing w:after="0"/>
+        <w:ind w:left="720"/>
+        <w:jc w:val="both"/>
+        <w:rPr>
+          <w:rFonts w:ascii="Consolas" w:hAnsi="Consolas"/>
+          <w:color w:val="000000" w:themeColor="text1"/>
+          <w:sz w:val="21"/>
+          <w:szCs w:val="21"/>
+          <w:highlight w:val="lightGray"/>
+        </w:rPr>
+      </w:pPr>
+      <w:proofErr w:type="spellStart"/>
+      <w:r>
+        <w:rPr>
+          <w:rFonts w:ascii="Consolas" w:hAnsi="Consolas"/>
+          <w:color w:val="000000" w:themeColor="text1"/>
+          <w:sz w:val="21"/>
+          <w:szCs w:val="21"/>
+          <w:highlight w:val="lightGray"/>
+        </w:rPr>
+        <w:t>monday</w:t>
+      </w:r>
+      <w:proofErr w:type="spellEnd"/>
+      <w:r>
+        <w:rPr>
+          <w:rFonts w:ascii="Consolas" w:hAnsi="Consolas"/>
+          <w:color w:val="000000" w:themeColor="text1"/>
+          <w:sz w:val="21"/>
+          <w:szCs w:val="21"/>
+          <w:highlight w:val="lightGray"/>
+        </w:rPr>
+        <w:t xml:space="preserve">, </w:t>
+      </w:r>
+      <w:proofErr w:type="spellStart"/>
+      <w:r>
+        <w:rPr>
+          <w:rFonts w:ascii="Consolas" w:hAnsi="Consolas"/>
+          <w:color w:val="000000" w:themeColor="text1"/>
+          <w:sz w:val="21"/>
+          <w:szCs w:val="21"/>
+          <w:highlight w:val="lightGray"/>
+        </w:rPr>
+        <w:t>tuesday</w:t>
+      </w:r>
+      <w:proofErr w:type="spellEnd"/>
+      <w:r>
+        <w:rPr>
+          <w:rFonts w:ascii="Consolas" w:hAnsi="Consolas"/>
+          <w:color w:val="000000" w:themeColor="text1"/>
+          <w:sz w:val="21"/>
+          <w:szCs w:val="21"/>
+          <w:highlight w:val="lightGray"/>
+        </w:rPr>
+        <w:t xml:space="preserve">, </w:t>
+      </w:r>
+      <w:proofErr w:type="spellStart"/>
+      <w:r>
+        <w:rPr>
+          <w:rFonts w:ascii="Consolas" w:hAnsi="Consolas"/>
+          <w:color w:val="000000" w:themeColor="text1"/>
+          <w:sz w:val="21"/>
+          <w:szCs w:val="21"/>
+          <w:highlight w:val="lightGray"/>
+        </w:rPr>
+        <w:t>wednesday</w:t>
+      </w:r>
+      <w:proofErr w:type="spellEnd"/>
+      <w:r>
+        <w:rPr>
+          <w:rFonts w:ascii="Consolas" w:hAnsi="Consolas"/>
+          <w:color w:val="000000" w:themeColor="text1"/>
+          <w:sz w:val="21"/>
+          <w:szCs w:val="21"/>
+          <w:highlight w:val="lightGray"/>
+        </w:rPr>
+        <w:t xml:space="preserve"> = </w:t>
+      </w:r>
+      <w:proofErr w:type="spellStart"/>
+      <w:r>
+        <w:rPr>
+          <w:rFonts w:ascii="Consolas" w:hAnsi="Consolas"/>
+          <w:color w:val="000000" w:themeColor="text1"/>
+          <w:sz w:val="21"/>
+          <w:szCs w:val="21"/>
+          <w:highlight w:val="lightGray"/>
+        </w:rPr>
+        <w:t>threeday_weather_report</w:t>
+      </w:r>
+      <w:proofErr w:type="spellEnd"/>
+      <w:r>
+        <w:rPr>
+          <w:rFonts w:ascii="Consolas" w:hAnsi="Consolas"/>
+          <w:color w:val="000000" w:themeColor="text1"/>
+          <w:sz w:val="21"/>
+          <w:szCs w:val="21"/>
+          <w:highlight w:val="lightGray"/>
+        </w:rPr>
+        <w:t>(</w:t>
+      </w:r>
+      <w:proofErr w:type="spellStart"/>
+      <w:r>
+        <w:rPr>
+          <w:rFonts w:ascii="Consolas" w:hAnsi="Consolas"/>
+          <w:color w:val="000000" w:themeColor="text1"/>
+          <w:sz w:val="21"/>
+          <w:szCs w:val="21"/>
+          <w:highlight w:val="lightGray"/>
+        </w:rPr>
+        <w:t>weather_data</w:t>
+      </w:r>
+      <w:proofErr w:type="spellEnd"/>
+      <w:r>
+        <w:rPr>
+          <w:rFonts w:ascii="Consolas" w:hAnsi="Consolas"/>
+          <w:color w:val="000000" w:themeColor="text1"/>
+          <w:sz w:val="21"/>
+          <w:szCs w:val="21"/>
+          <w:highlight w:val="lightGray"/>
+        </w:rPr>
+        <w:t>)</w:t>
+      </w:r>
+    </w:p>
+    <w:p>
+      <w:pPr>
+        <w:spacing w:after="0"/>
+        <w:ind w:left="720"/>
+        <w:jc w:val="both"/>
+        <w:rPr>
+          <w:rFonts w:ascii="Consolas" w:hAnsi="Consolas"/>
+          <w:color w:val="000000" w:themeColor="text1"/>
+          <w:sz w:val="21"/>
+          <w:szCs w:val="21"/>
+          <w:highlight w:val="lightGray"/>
+        </w:rPr>
+      </w:pPr>
+      <w:r>
+        <w:rPr>
+          <w:rFonts w:ascii="Consolas" w:hAnsi="Consolas"/>
+          <w:color w:val="000000" w:themeColor="text1"/>
+          <w:sz w:val="21"/>
+          <w:szCs w:val="21"/>
+          <w:highlight w:val="lightGray"/>
+        </w:rPr>
+        <w:t xml:space="preserve"> </w:t>
+      </w:r>
+    </w:p>
+    <w:p>
+      <w:pPr>
+        <w:spacing w:after="0"/>
+        <w:ind w:left="720"/>
+        <w:jc w:val="both"/>
+        <w:rPr>
+          <w:rFonts w:ascii="Consolas" w:hAnsi="Consolas"/>
+          <w:color w:val="000000" w:themeColor="text1"/>
+          <w:sz w:val="21"/>
+          <w:szCs w:val="21"/>
+          <w:highlight w:val="lightGray"/>
+        </w:rPr>
+      </w:pPr>
+      <w:r>
+        <w:rPr>
+          <w:rFonts w:ascii="Consolas" w:hAnsi="Consolas"/>
+          <w:color w:val="000000" w:themeColor="text1"/>
+          <w:sz w:val="21"/>
+          <w:szCs w:val="21"/>
+          <w:highlight w:val="lightGray"/>
+        </w:rPr>
+        <w:t>print(</w:t>
+      </w:r>
+      <w:proofErr w:type="spellStart"/>
+      <w:r>
+        <w:rPr>
+          <w:rFonts w:ascii="Consolas" w:hAnsi="Consolas"/>
+          <w:color w:val="000000" w:themeColor="text1"/>
+          <w:sz w:val="21"/>
+          <w:szCs w:val="21"/>
+          <w:highlight w:val="lightGray"/>
+        </w:rPr>
+        <w:t>monday</w:t>
+      </w:r>
+      <w:proofErr w:type="spellEnd"/>
+      <w:r>
+        <w:rPr>
+          <w:rFonts w:ascii="Consolas" w:hAnsi="Consolas"/>
+          <w:color w:val="000000" w:themeColor="text1"/>
+          <w:sz w:val="21"/>
+          <w:szCs w:val="21"/>
+          <w:highlight w:val="lightGray"/>
+        </w:rPr>
+        <w:t>)</w:t>
+      </w:r>
+    </w:p>
+    <w:p>
+      <w:pPr>
+        <w:spacing w:after="0"/>
+        <w:ind w:left="720"/>
+        <w:jc w:val="both"/>
+        <w:rPr>
+          <w:rFonts w:ascii="Consolas" w:hAnsi="Consolas"/>
+          <w:color w:val="000000" w:themeColor="text1"/>
+          <w:sz w:val="21"/>
+          <w:szCs w:val="21"/>
+          <w:highlight w:val="lightGray"/>
+        </w:rPr>
+      </w:pPr>
+      <w:r>
+        <w:rPr>
+          <w:rFonts w:ascii="Consolas" w:hAnsi="Consolas"/>
+          <w:color w:val="000000" w:themeColor="text1"/>
+          <w:sz w:val="21"/>
+          <w:szCs w:val="21"/>
+          <w:highlight w:val="lightGray"/>
+        </w:rPr>
+        <w:t>print(</w:t>
+      </w:r>
+      <w:proofErr w:type="spellStart"/>
+      <w:r>
+        <w:rPr>
+          <w:rFonts w:ascii="Consolas" w:hAnsi="Consolas"/>
+          <w:color w:val="000000" w:themeColor="text1"/>
+          <w:sz w:val="21"/>
+          <w:szCs w:val="21"/>
+          <w:highlight w:val="lightGray"/>
+        </w:rPr>
+        <w:t>tuesday</w:t>
+      </w:r>
+      <w:proofErr w:type="spellEnd"/>
+      <w:r>
+        <w:rPr>
+          <w:rFonts w:ascii="Consolas" w:hAnsi="Consolas"/>
+          <w:color w:val="000000" w:themeColor="text1"/>
+          <w:sz w:val="21"/>
+          <w:szCs w:val="21"/>
+          <w:highlight w:val="lightGray"/>
+        </w:rPr>
+        <w:t>)</w:t>
+      </w:r>
+    </w:p>
+    <w:p>
+      <w:pPr>
+        <w:spacing w:after="0"/>
+        <w:ind w:left="720"/>
+        <w:jc w:val="both"/>
+        <w:rPr>
+          <w:rFonts w:ascii="Consolas" w:hAnsi="Consolas"/>
+          <w:color w:val="FFFFFF" w:themeColor="background1"/>
+          <w:sz w:val="24"/>
+          <w:szCs w:val="24"/>
+        </w:rPr>
+      </w:pPr>
+      <w:r>
+        <w:rPr>
+          <w:rFonts w:ascii="Consolas" w:hAnsi="Consolas"/>
+          <w:color w:val="000000" w:themeColor="text1"/>
+          <w:sz w:val="21"/>
+          <w:szCs w:val="21"/>
+          <w:highlight w:val="lightGray"/>
+        </w:rPr>
+        <w:t>print(</w:t>
+      </w:r>
+      <w:proofErr w:type="spellStart"/>
+      <w:r>
+        <w:rPr>
+          <w:rFonts w:ascii="Consolas" w:hAnsi="Consolas"/>
+          <w:color w:val="000000" w:themeColor="text1"/>
+          <w:sz w:val="21"/>
+          <w:szCs w:val="21"/>
+          <w:highlight w:val="lightGray"/>
+        </w:rPr>
+        <w:t>wednesday</w:t>
+      </w:r>
+      <w:proofErr w:type="spellEnd"/>
+      <w:r>
+        <w:rPr>
+          <w:rFonts w:ascii="Consolas" w:hAnsi="Consolas"/>
+          <w:color w:val="000000" w:themeColor="text1"/>
+          <w:sz w:val="21"/>
+          <w:szCs w:val="21"/>
+          <w:highlight w:val="lightGray"/>
+        </w:rPr>
+        <w:t>)</w:t>
+      </w:r>
     </w:p>
     <w:p>
       <w:pPr>

</xml_diff>